<commit_message>
Add more options to sabotaging the air conditioning
</commit_message>
<xml_diff>
--- a/PowerSpel-PenTest/Versiebeheer.docx
+++ b/PowerSpel-PenTest/Versiebeheer.docx
@@ -7,6 +7,126 @@
         <w:pStyle w:val="Kop1"/>
       </w:pPr>
       <w:r>
+        <w:t>Versie 1.2</w:t>
+      </w:r>
+    </w:p>
+    <w:p>
+      <w:pPr>
+        <w:pStyle w:val="Lijstalinea"/>
+        <w:numPr>
+          <w:ilvl w:val="0"/>
+          <w:numId w:val="38"/>
+        </w:numPr>
+        <w:rPr>
+          <w:color w:val="00B050"/>
+        </w:rPr>
+      </w:pPr>
+      <w:r>
+        <w:rPr>
+          <w:color w:val="00B050"/>
+        </w:rPr>
+        <w:t>Bugfixes</w:t>
+      </w:r>
+    </w:p>
+    <w:p>
+      <w:pPr>
+        <w:pStyle w:val="Lijstalinea"/>
+        <w:numPr>
+          <w:ilvl w:val="0"/>
+          <w:numId w:val="38"/>
+        </w:numPr>
+        <w:rPr>
+          <w:color w:val="00B050"/>
+        </w:rPr>
+      </w:pPr>
+      <w:r>
+        <w:rPr>
+          <w:color w:val="00B050"/>
+        </w:rPr>
+        <w:t>Bevestiging toevoegen bij het spel verlaten</w:t>
+      </w:r>
+    </w:p>
+    <w:p>
+      <w:pPr>
+        <w:pStyle w:val="Lijstalinea"/>
+        <w:numPr>
+          <w:ilvl w:val="0"/>
+          <w:numId w:val="38"/>
+        </w:numPr>
+        <w:rPr>
+          <w:color w:val="00B050"/>
+        </w:rPr>
+      </w:pPr>
+      <w:r>
+        <w:rPr>
+          <w:color w:val="00B050"/>
+        </w:rPr>
+        <w:t>Meer aandacht voor prestatie bereikt</w:t>
+      </w:r>
+    </w:p>
+    <w:p>
+      <w:pPr>
+        <w:pStyle w:val="Lijstalinea"/>
+        <w:numPr>
+          <w:ilvl w:val="0"/>
+          <w:numId w:val="38"/>
+        </w:numPr>
+        <w:rPr>
+          <w:color w:val="00B050"/>
+        </w:rPr>
+      </w:pPr>
+      <w:r>
+        <w:rPr>
+          <w:color w:val="00B050"/>
+        </w:rPr>
+        <w:t>Meer opties toevoegen aan air</w:t>
+      </w:r>
+      <w:r>
+        <w:rPr>
+          <w:color w:val="00B050"/>
+        </w:rPr>
+        <w:t>c</w:t>
+      </w:r>
+      <w:bookmarkStart w:id="0" w:name="_GoBack"/>
+      <w:bookmarkEnd w:id="0"/>
+      <w:r>
+        <w:rPr>
+          <w:color w:val="00B050"/>
+        </w:rPr>
+        <w:t>o saboteren</w:t>
+      </w:r>
+    </w:p>
+    <w:p>
+      <w:pPr>
+        <w:pStyle w:val="Kop1"/>
+      </w:pPr>
+      <w:r>
+        <w:t>Versie 1.1</w:t>
+      </w:r>
+    </w:p>
+    <w:p>
+      <w:pPr>
+        <w:pStyle w:val="Lijstalinea"/>
+        <w:numPr>
+          <w:ilvl w:val="0"/>
+          <w:numId w:val="38"/>
+        </w:numPr>
+        <w:rPr>
+          <w:color w:val="00B050"/>
+        </w:rPr>
+      </w:pPr>
+      <w:r>
+        <w:rPr>
+          <w:color w:val="00B050"/>
+        </w:rPr>
+        <w:t>Bugfixes</w:t>
+      </w:r>
+    </w:p>
+    <w:p>
+      <w:pPr>
+        <w:pStyle w:val="Kop1"/>
+      </w:pPr>
+      <w:r>
         <w:t>Versie 1.0</w:t>
       </w:r>
     </w:p>
@@ -49,21 +169,7 @@
         <w:rPr>
           <w:color w:val="00B050"/>
         </w:rPr>
-        <w:t>PowerSpel-PenTest.psd1 naar bron-</w:t>
-      </w:r>
-      <w:proofErr w:type="spellStart"/>
-      <w:r>
-        <w:rPr>
-          <w:color w:val="00B050"/>
-        </w:rPr>
-        <w:t>url</w:t>
-      </w:r>
-      <w:proofErr w:type="spellEnd"/>
-      <w:r>
-        <w:rPr>
-          <w:color w:val="00B050"/>
-        </w:rPr>
-        <w:t xml:space="preserve"> </w:t>
+        <w:t xml:space="preserve">PowerSpel-PenTest.psd1 naar bron-url </w:t>
       </w:r>
       <w:r>
         <w:rPr>
@@ -129,41 +235,7 @@
         <w:rPr>
           <w:color w:val="00B050"/>
         </w:rPr>
-        <w:t xml:space="preserve">Bug </w:t>
-      </w:r>
-      <w:proofErr w:type="spellStart"/>
-      <w:r>
-        <w:rPr>
-          <w:color w:val="00B050"/>
-        </w:rPr>
-        <w:t>gefixt</w:t>
-      </w:r>
-      <w:proofErr w:type="spellEnd"/>
-      <w:r>
-        <w:rPr>
-          <w:color w:val="00B050"/>
-        </w:rPr>
-        <w:t xml:space="preserve"> dat bij wegleggen één na laatste item de arra</w:t>
-      </w:r>
-      <w:bookmarkStart w:id="0" w:name="_GoBack"/>
-      <w:bookmarkEnd w:id="0"/>
-      <w:r>
-        <w:rPr>
-          <w:color w:val="00B050"/>
-        </w:rPr>
-        <w:t>y Inventory</w:t>
-      </w:r>
-      <w:r>
-        <w:rPr>
-          <w:color w:val="00B050"/>
-        </w:rPr>
-        <w:t xml:space="preserve"> </w:t>
-      </w:r>
-      <w:r>
-        <w:rPr>
-          <w:color w:val="00B050"/>
-        </w:rPr>
-        <w:t>stuk gaat.</w:t>
+        <w:t>Bug gefixt dat bij wegleggen één na laatste item de array Inventory stuk gaat.</w:t>
       </w:r>
     </w:p>
     <w:p/>
@@ -238,21 +310,7 @@
         <w:rPr>
           <w:color w:val="00B050"/>
         </w:rPr>
-        <w:t xml:space="preserve">verwijderd en </w:t>
-      </w:r>
-      <w:proofErr w:type="spellStart"/>
-      <w:r>
-        <w:rPr>
-          <w:color w:val="00B050"/>
-        </w:rPr>
-        <w:t>loodsdeurmechanisme</w:t>
-      </w:r>
-      <w:proofErr w:type="spellEnd"/>
-      <w:r>
-        <w:rPr>
-          <w:color w:val="00B050"/>
-        </w:rPr>
-        <w:t xml:space="preserve"> herschreven. Nu sloopt het de map niet meer.</w:t>
+        <w:t>verwijderd en loodsdeurmechanisme herschreven. Nu sloopt het de map niet meer.</w:t>
       </w:r>
     </w:p>
     <w:p/>
@@ -315,21 +373,7 @@
         <w:rPr>
           <w:color w:val="00B050"/>
         </w:rPr>
-        <w:t xml:space="preserve"> voor eerste </w:t>
-      </w:r>
-      <w:proofErr w:type="spellStart"/>
-      <w:r>
-        <w:rPr>
-          <w:color w:val="00B050"/>
-        </w:rPr>
-        <w:t>playtest</w:t>
-      </w:r>
-      <w:proofErr w:type="spellEnd"/>
-      <w:r>
-        <w:rPr>
-          <w:color w:val="00B050"/>
-        </w:rPr>
-        <w:t>!</w:t>
+        <w:t xml:space="preserve"> voor eerste playtest!</w:t>
       </w:r>
       <w:r>
         <w:rPr>
@@ -443,21 +487,7 @@
         <w:rPr>
           <w:color w:val="00B050"/>
         </w:rPr>
-        <w:t xml:space="preserve">Header geschikt maken voor veel inhoud (vnl. items en </w:t>
-      </w:r>
-      <w:proofErr w:type="spellStart"/>
-      <w:r>
-        <w:rPr>
-          <w:color w:val="00B050"/>
-        </w:rPr>
-        <w:t>achievements</w:t>
-      </w:r>
-      <w:proofErr w:type="spellEnd"/>
-      <w:r>
-        <w:rPr>
-          <w:color w:val="00B050"/>
-        </w:rPr>
-        <w:t>).</w:t>
+        <w:t>Header geschikt maken voor veel inhoud (vnl. items en achievements).</w:t>
       </w:r>
     </w:p>
     <w:p>
@@ -475,21 +505,7 @@
         <w:rPr>
           <w:color w:val="00B050"/>
         </w:rPr>
-        <w:t>Voeg functionaliteit aan Write-</w:t>
-      </w:r>
-      <w:proofErr w:type="spellStart"/>
-      <w:r>
-        <w:rPr>
-          <w:color w:val="00B050"/>
-        </w:rPr>
-        <w:t>OGDWordWrapHost</w:t>
-      </w:r>
-      <w:proofErr w:type="spellEnd"/>
-      <w:r>
-        <w:rPr>
-          <w:color w:val="00B050"/>
-        </w:rPr>
-        <w:t xml:space="preserve"> toe dat kleur meegeven mogelijk is.</w:t>
+        <w:t>Voeg functionaliteit aan Write-OGDWordWrapHost toe dat kleur meegeven mogelijk is.</w:t>
       </w:r>
     </w:p>
     <w:p>
@@ -513,21 +529,7 @@
         <w:rPr>
           <w:color w:val="00B050"/>
         </w:rPr>
-        <w:t xml:space="preserve">betreffende het petje </w:t>
-      </w:r>
-      <w:proofErr w:type="spellStart"/>
-      <w:r>
-        <w:rPr>
-          <w:color w:val="00B050"/>
-        </w:rPr>
-        <w:t>gefixt</w:t>
-      </w:r>
-      <w:proofErr w:type="spellEnd"/>
-      <w:r>
-        <w:rPr>
-          <w:color w:val="00B050"/>
-        </w:rPr>
-        <w:t xml:space="preserve"> (liet game crashen bij oppakken).</w:t>
+        <w:t>betreffende het petje gefixt (liet game crashen bij oppakken).</w:t>
       </w:r>
     </w:p>
     <w:p>
@@ -581,16 +583,8 @@
         <w:rPr>
           <w:color w:val="00B050"/>
         </w:rPr>
-        <w:t xml:space="preserve">, in plaats van totale room </w:t>
-      </w:r>
-      <w:proofErr w:type="spellStart"/>
-      <w:r>
-        <w:rPr>
-          <w:color w:val="00B050"/>
-        </w:rPr>
-        <w:t>visits</w:t>
-      </w:r>
-      <w:proofErr w:type="spellEnd"/>
+        <w:t>, in plaats van totale room visits</w:t>
+      </w:r>
     </w:p>
     <w:p/>
     <w:p>
@@ -598,6 +592,7 @@
         <w:pStyle w:val="Kop1"/>
       </w:pPr>
       <w:r>
+        <w:lastRenderedPageBreak/>
         <w:t xml:space="preserve">Versie </w:t>
       </w:r>
       <w:r>
@@ -643,30 +638,8 @@
         <w:rPr>
           <w:color w:val="00B050"/>
         </w:rPr>
-        <w:t xml:space="preserve">Teller van treinzitjes verplaatst van </w:t>
-      </w:r>
-      <w:proofErr w:type="spellStart"/>
-      <w:r>
-        <w:rPr>
-          <w:color w:val="00B050"/>
-        </w:rPr>
-        <w:t>self.json</w:t>
-      </w:r>
-      <w:proofErr w:type="spellEnd"/>
-      <w:r>
-        <w:rPr>
-          <w:color w:val="00B050"/>
-        </w:rPr>
-        <w:t xml:space="preserve"> naar </w:t>
-      </w:r>
-      <w:proofErr w:type="spellStart"/>
-      <w:r>
-        <w:rPr>
-          <w:color w:val="00B050"/>
-        </w:rPr>
-        <w:t>counter.json</w:t>
-      </w:r>
-      <w:proofErr w:type="spellEnd"/>
+        <w:t>Teller van treinzitjes verplaatst van self.json naar counter.json</w:t>
+      </w:r>
       <w:r>
         <w:rPr>
           <w:color w:val="00B050"/>
@@ -689,30 +662,8 @@
         <w:rPr>
           <w:color w:val="00B050"/>
         </w:rPr>
-        <w:t xml:space="preserve">Teller van schouder verplaatst van </w:t>
-      </w:r>
-      <w:proofErr w:type="spellStart"/>
-      <w:r>
-        <w:rPr>
-          <w:color w:val="00B050"/>
-        </w:rPr>
-        <w:t>self.json</w:t>
-      </w:r>
-      <w:proofErr w:type="spellEnd"/>
-      <w:r>
-        <w:rPr>
-          <w:color w:val="00B050"/>
-        </w:rPr>
-        <w:t xml:space="preserve"> naar </w:t>
-      </w:r>
-      <w:proofErr w:type="spellStart"/>
-      <w:r>
-        <w:rPr>
-          <w:color w:val="00B050"/>
-        </w:rPr>
-        <w:t>counter.json</w:t>
-      </w:r>
-      <w:proofErr w:type="spellEnd"/>
+        <w:t>Teller van schouder verplaatst van self.json naar counter.json</w:t>
+      </w:r>
       <w:r>
         <w:rPr>
           <w:color w:val="00B050"/>
@@ -779,61 +730,11 @@
           <w:color w:val="00B050"/>
         </w:rPr>
       </w:pPr>
-      <w:proofErr w:type="spellStart"/>
-      <w:r>
-        <w:rPr>
-          <w:color w:val="00B050"/>
-        </w:rPr>
-        <w:t>Dialog</w:t>
-      </w:r>
-      <w:proofErr w:type="spellEnd"/>
-      <w:r>
-        <w:rPr>
-          <w:color w:val="00B050"/>
-        </w:rPr>
-        <w:t xml:space="preserve"> </w:t>
-      </w:r>
-      <w:proofErr w:type="spellStart"/>
-      <w:r>
-        <w:rPr>
-          <w:color w:val="00B050"/>
-        </w:rPr>
-        <w:t>Invoke</w:t>
-      </w:r>
-      <w:proofErr w:type="spellEnd"/>
-      <w:r>
-        <w:rPr>
-          <w:color w:val="00B050"/>
-        </w:rPr>
-        <w:t>-</w:t>
-      </w:r>
-      <w:proofErr w:type="spellStart"/>
-      <w:r>
-        <w:rPr>
-          <w:color w:val="00B050"/>
-        </w:rPr>
-        <w:t>OGDDialog</w:t>
-      </w:r>
-      <w:proofErr w:type="spellEnd"/>
-      <w:r>
-        <w:rPr>
-          <w:color w:val="00B050"/>
-        </w:rPr>
-        <w:t>-Koelkast en Write-</w:t>
-      </w:r>
-      <w:proofErr w:type="spellStart"/>
-      <w:r>
-        <w:rPr>
-          <w:color w:val="00B050"/>
-        </w:rPr>
-        <w:t>OGDKoelkastOpties</w:t>
-      </w:r>
-      <w:proofErr w:type="spellEnd"/>
-      <w:r>
-        <w:rPr>
-          <w:color w:val="00B050"/>
-        </w:rPr>
-        <w:t xml:space="preserve"> herschreven in nieuwe stijl.</w:t>
+      <w:r>
+        <w:rPr>
+          <w:color w:val="00B050"/>
+        </w:rPr>
+        <w:t>Dialog Invoke-OGDDialog-Koelkast en Write-OGDKoelkastOpties herschreven in nieuwe stijl.</w:t>
       </w:r>
     </w:p>
     <w:p>
@@ -953,21 +854,7 @@
         <w:rPr>
           <w:color w:val="00B050"/>
         </w:rPr>
-        <w:t>Write-</w:t>
-      </w:r>
-      <w:proofErr w:type="spellStart"/>
-      <w:r>
-        <w:rPr>
-          <w:color w:val="00B050"/>
-        </w:rPr>
-        <w:t>OGDWordWrapHost</w:t>
-      </w:r>
-      <w:proofErr w:type="spellEnd"/>
-      <w:r>
-        <w:rPr>
-          <w:color w:val="00B050"/>
-        </w:rPr>
-        <w:t xml:space="preserve"> toegepast bij weergeven eindscenario</w:t>
+        <w:t>Write-OGDWordWrapHost toegepast bij weergeven eindscenario</w:t>
       </w:r>
       <w:r>
         <w:rPr>
@@ -987,19 +874,11 @@
           <w:color w:val="00B050"/>
         </w:rPr>
       </w:pPr>
-      <w:proofErr w:type="spellStart"/>
-      <w:r>
-        <w:rPr>
-          <w:color w:val="00B050"/>
-        </w:rPr>
-        <w:t>Invoke-OGDDialog-Multifunctional</w:t>
-      </w:r>
-      <w:proofErr w:type="spellEnd"/>
-      <w:r>
-        <w:rPr>
-          <w:color w:val="00B050"/>
-        </w:rPr>
-        <w:t>: zorgen dat kopie achterste maken het spel onprettig eindigt</w:t>
+      <w:r>
+        <w:rPr>
+          <w:color w:val="00B050"/>
+        </w:rPr>
+        <w:t>Invoke-OGDDialog-Multifunctional: zorgen dat kopie achterste maken het spel onprettig eindigt</w:t>
       </w:r>
       <w:r>
         <w:rPr>
@@ -1047,16 +926,8 @@
         <w:rPr>
           <w:color w:val="00B050"/>
         </w:rPr>
-        <w:t xml:space="preserve">Openbreken deur naar serverruimte nu alleen mogelijk met gereedschapskist in </w:t>
-      </w:r>
-      <w:proofErr w:type="spellStart"/>
-      <w:r>
-        <w:rPr>
-          <w:color w:val="00B050"/>
-        </w:rPr>
-        <w:t>inventory</w:t>
-      </w:r>
-      <w:proofErr w:type="spellEnd"/>
+        <w:t>Openbreken deur naar serverruimte nu alleen mogelijk met gereedschapskist in inventory</w:t>
+      </w:r>
       <w:r>
         <w:rPr>
           <w:color w:val="00B050"/>
@@ -1079,21 +950,7 @@
         <w:rPr>
           <w:color w:val="00B050"/>
         </w:rPr>
-        <w:t xml:space="preserve">Alle </w:t>
-      </w:r>
-      <w:proofErr w:type="spellStart"/>
-      <w:r>
-        <w:rPr>
-          <w:color w:val="00B050"/>
-        </w:rPr>
-        <w:t>Dialogs</w:t>
-      </w:r>
-      <w:proofErr w:type="spellEnd"/>
-      <w:r>
-        <w:rPr>
-          <w:color w:val="00B050"/>
-        </w:rPr>
-        <w:t xml:space="preserve"> aangepast zodat ze het spel niet meer crashen bij invoer van iets anders dan een cijfer</w:t>
+        <w:t>Alle Dialogs aangepast zodat ze het spel niet meer crashen bij invoer van iets anders dan een cijfer</w:t>
       </w:r>
       <w:r>
         <w:rPr>
@@ -1179,47 +1036,17 @@
         </w:rPr>
         <w:t xml:space="preserve">Penetratiemogelijkheid toegevoegd: </w:t>
       </w:r>
-      <w:proofErr w:type="spellStart"/>
-      <w:r>
-        <w:rPr>
-          <w:color w:val="00B050"/>
-        </w:rPr>
-        <w:t>Packet</w:t>
-      </w:r>
-      <w:proofErr w:type="spellEnd"/>
-      <w:r>
-        <w:rPr>
-          <w:color w:val="00B050"/>
-        </w:rPr>
-        <w:t xml:space="preserve"> </w:t>
-      </w:r>
-      <w:proofErr w:type="spellStart"/>
-      <w:r>
-        <w:rPr>
-          <w:color w:val="00B050"/>
-        </w:rPr>
-        <w:t>sniffer</w:t>
-      </w:r>
-      <w:proofErr w:type="spellEnd"/>
-      <w:r>
-        <w:rPr>
-          <w:color w:val="00B050"/>
-        </w:rPr>
-        <w:t xml:space="preserve"> op </w:t>
-      </w:r>
-      <w:proofErr w:type="spellStart"/>
-      <w:r>
-        <w:rPr>
-          <w:color w:val="00B050"/>
-        </w:rPr>
-        <w:t>coreswitch</w:t>
-      </w:r>
-      <w:proofErr w:type="spellEnd"/>
-      <w:r>
-        <w:rPr>
-          <w:color w:val="00B050"/>
-        </w:rPr>
-        <w:t xml:space="preserve"> aangesloten</w:t>
+      <w:r>
+        <w:rPr>
+          <w:color w:val="00B050"/>
+        </w:rPr>
+        <w:t>Packet sniffer</w:t>
+      </w:r>
+      <w:r>
+        <w:rPr>
+          <w:color w:val="00B050"/>
+        </w:rPr>
+        <w:t xml:space="preserve"> op coreswitch aangesloten</w:t>
       </w:r>
       <w:r>
         <w:rPr>
@@ -1251,19 +1078,11 @@
           <w:color w:val="00B050"/>
         </w:rPr>
       </w:pPr>
-      <w:proofErr w:type="spellStart"/>
-      <w:r>
-        <w:rPr>
-          <w:color w:val="00B050"/>
-        </w:rPr>
-        <w:t>Teleporter</w:t>
-      </w:r>
-      <w:proofErr w:type="spellEnd"/>
-      <w:r>
-        <w:rPr>
-          <w:color w:val="00B050"/>
-        </w:rPr>
-        <w:t xml:space="preserve"> werkend </w:t>
+      <w:r>
+        <w:rPr>
+          <w:color w:val="00B050"/>
+        </w:rPr>
+        <w:t xml:space="preserve">Teleporter werkend </w:t>
       </w:r>
       <w:r>
         <w:rPr>
@@ -1439,19 +1258,11 @@
           <w:color w:val="00B050"/>
         </w:rPr>
       </w:pPr>
-      <w:proofErr w:type="spellStart"/>
-      <w:r>
-        <w:rPr>
-          <w:color w:val="00B050"/>
-        </w:rPr>
-        <w:t>Ending</w:t>
-      </w:r>
-      <w:proofErr w:type="spellEnd"/>
-      <w:r>
-        <w:rPr>
-          <w:color w:val="00B050"/>
-        </w:rPr>
-        <w:t xml:space="preserve"> toegevoegd</w:t>
+      <w:r>
+        <w:rPr>
+          <w:color w:val="00B050"/>
+        </w:rPr>
+        <w:t>Ending toegevoegd</w:t>
       </w:r>
       <w:r>
         <w:rPr>
@@ -1475,21 +1286,7 @@
         <w:rPr>
           <w:color w:val="00B050"/>
         </w:rPr>
-        <w:t xml:space="preserve">Alle </w:t>
-      </w:r>
-      <w:proofErr w:type="spellStart"/>
-      <w:r>
-        <w:rPr>
-          <w:color w:val="00B050"/>
-        </w:rPr>
-        <w:t>dialogs</w:t>
-      </w:r>
-      <w:proofErr w:type="spellEnd"/>
-      <w:r>
-        <w:rPr>
-          <w:color w:val="00B050"/>
-        </w:rPr>
-        <w:t xml:space="preserve"> visueel verbeterd</w:t>
+        <w:t>Alle dialogs visueel verbeterd</w:t>
       </w:r>
       <w:r>
         <w:rPr>
@@ -1502,11 +1299,9 @@
       <w:pPr>
         <w:pStyle w:val="Kop1"/>
       </w:pPr>
-      <w:proofErr w:type="spellStart"/>
       <w:r>
         <w:t>Backlog</w:t>
       </w:r>
-      <w:proofErr w:type="spellEnd"/>
     </w:p>
     <w:p>
       <w:pPr>
@@ -1516,11 +1311,9 @@
           <w:numId w:val="30"/>
         </w:numPr>
       </w:pPr>
-      <w:proofErr w:type="spellStart"/>
       <w:r>
         <w:t>NPC’s</w:t>
       </w:r>
-      <w:proofErr w:type="spellEnd"/>
       <w:r>
         <w:t xml:space="preserve"> implementeren</w:t>
       </w:r>
@@ -1533,13 +1326,8 @@
           <w:numId w:val="30"/>
         </w:numPr>
       </w:pPr>
-      <w:proofErr w:type="spellStart"/>
-      <w:r>
-        <w:t>Mechanics</w:t>
-      </w:r>
-      <w:proofErr w:type="spellEnd"/>
-      <w:r>
-        <w:t>:</w:t>
+      <w:r>
+        <w:t>Mechanics:</w:t>
       </w:r>
     </w:p>
     <w:p>
@@ -1550,13 +1338,8 @@
           <w:numId w:val="30"/>
         </w:numPr>
       </w:pPr>
-      <w:proofErr w:type="spellStart"/>
-      <w:r>
-        <w:t>Suspicion</w:t>
-      </w:r>
-      <w:proofErr w:type="spellEnd"/>
-      <w:r>
-        <w:t xml:space="preserve"> counters voor elk personage</w:t>
+      <w:r>
+        <w:t>Suspicion counters voor elk personage</w:t>
       </w:r>
     </w:p>
     <w:p>
@@ -1568,15 +1351,7 @@
         </w:numPr>
       </w:pPr>
       <w:r>
-        <w:t xml:space="preserve">Tellen hoe vaak iemand de speler heeft gezien (werkt richting </w:t>
-      </w:r>
-      <w:proofErr w:type="spellStart"/>
-      <w:r>
-        <w:t>suspicion</w:t>
-      </w:r>
-      <w:proofErr w:type="spellEnd"/>
-      <w:r>
-        <w:t xml:space="preserve"> counter)</w:t>
+        <w:t>Tellen hoe vaak iemand de speler heeft gezien (werkt richting suspicion counter)</w:t>
       </w:r>
     </w:p>
     <w:p>
@@ -1587,13 +1362,8 @@
           <w:numId w:val="30"/>
         </w:numPr>
       </w:pPr>
-      <w:proofErr w:type="spellStart"/>
-      <w:r>
-        <w:t>Bugfixes</w:t>
-      </w:r>
-      <w:proofErr w:type="spellEnd"/>
-      <w:r>
-        <w:t xml:space="preserve"> en verbeteringen:</w:t>
+      <w:r>
+        <w:t>Bugfixes en verbeteringen:</w:t>
       </w:r>
     </w:p>
     <w:p>
@@ -1605,13 +1375,8 @@
         </w:numPr>
       </w:pPr>
       <w:r>
-        <w:t xml:space="preserve">Begintijd opslaan in </w:t>
-      </w:r>
-      <w:proofErr w:type="spellStart"/>
-      <w:r>
-        <w:t>State.Self.Starttime</w:t>
-      </w:r>
-      <w:proofErr w:type="spellEnd"/>
+        <w:t>Begintijd opslaan in State.Self.Starttime</w:t>
+      </w:r>
     </w:p>
     <w:p/>
     <w:sectPr>
@@ -1750,27 +1515,14 @@
                           <w:r>
                             <w:instrText xml:space="preserve"> = </w:instrText>
                           </w:r>
-                          <w:r>
-                            <w:fldChar w:fldCharType="begin"/>
-                          </w:r>
-                          <w:r>
-                            <w:instrText>NUMPAGES  \* Arabic  \* MERGEFORMAT</w:instrText>
-                          </w:r>
-                          <w:r>
-                            <w:fldChar w:fldCharType="separate"/>
-                          </w:r>
-                          <w:r>
-                            <w:rPr>
-                              <w:noProof/>
-                            </w:rPr>
-                            <w:instrText>2</w:instrText>
-                          </w:r>
-                          <w:r>
-                            <w:rPr>
-                              <w:noProof/>
-                            </w:rPr>
-                            <w:fldChar w:fldCharType="end"/>
-                          </w:r>
+                          <w:fldSimple w:instr="NUMPAGES  \* Arabic  \* MERGEFORMAT">
+                            <w:r>
+                              <w:rPr>
+                                <w:noProof/>
+                              </w:rPr>
+                              <w:instrText>2</w:instrText>
+                            </w:r>
+                          </w:fldSimple>
                           <w:r>
                             <w:instrText>+</w:instrText>
                           </w:r>
@@ -1868,27 +1620,14 @@
                     <w:r>
                       <w:instrText xml:space="preserve"> = </w:instrText>
                     </w:r>
-                    <w:r>
-                      <w:fldChar w:fldCharType="begin"/>
-                    </w:r>
-                    <w:r>
-                      <w:instrText>NUMPAGES  \* Arabic  \* MERGEFORMAT</w:instrText>
-                    </w:r>
-                    <w:r>
-                      <w:fldChar w:fldCharType="separate"/>
-                    </w:r>
-                    <w:r>
-                      <w:rPr>
-                        <w:noProof/>
-                      </w:rPr>
-                      <w:instrText>2</w:instrText>
-                    </w:r>
-                    <w:r>
-                      <w:rPr>
-                        <w:noProof/>
-                      </w:rPr>
-                      <w:fldChar w:fldCharType="end"/>
-                    </w:r>
+                    <w:fldSimple w:instr="NUMPAGES  \* Arabic  \* MERGEFORMAT">
+                      <w:r>
+                        <w:rPr>
+                          <w:noProof/>
+                        </w:rPr>
+                        <w:instrText>2</w:instrText>
+                      </w:r>
+                    </w:fldSimple>
                     <w:r>
                       <w:instrText>+</w:instrText>
                     </w:r>
@@ -1998,15 +1737,7 @@
                             <w:jc w:val="right"/>
                           </w:pPr>
                           <w:r>
-                            <w:t xml:space="preserve">OGD </w:t>
-                          </w:r>
-                          <w:proofErr w:type="spellStart"/>
-                          <w:r>
-                            <w:t>ict</w:t>
-                          </w:r>
-                          <w:proofErr w:type="spellEnd"/>
-                          <w:r>
-                            <w:t>-diensten</w:t>
+                            <w:t>OGD ict-diensten</w:t>
                           </w:r>
                         </w:p>
                       </w:txbxContent>
@@ -2040,15 +1771,7 @@
                       <w:jc w:val="right"/>
                     </w:pPr>
                     <w:r>
-                      <w:t xml:space="preserve">OGD </w:t>
-                    </w:r>
-                    <w:proofErr w:type="spellStart"/>
-                    <w:r>
-                      <w:t>ict</w:t>
-                    </w:r>
-                    <w:proofErr w:type="spellEnd"/>
-                    <w:r>
-                      <w:t>-diensten</w:t>
+                      <w:t>OGD ict-diensten</w:t>
                     </w:r>
                   </w:p>
                 </w:txbxContent>
@@ -2158,27 +1881,14 @@
                           <w:r>
                             <w:instrText xml:space="preserve"> = </w:instrText>
                           </w:r>
-                          <w:r>
-                            <w:fldChar w:fldCharType="begin"/>
-                          </w:r>
-                          <w:r>
-                            <w:instrText>NUMPAGES  \* Arabic  \* MERGEFORMAT</w:instrText>
-                          </w:r>
-                          <w:r>
-                            <w:fldChar w:fldCharType="separate"/>
-                          </w:r>
-                          <w:r>
-                            <w:rPr>
-                              <w:noProof/>
-                            </w:rPr>
-                            <w:instrText>2</w:instrText>
-                          </w:r>
-                          <w:r>
-                            <w:rPr>
-                              <w:noProof/>
-                            </w:rPr>
-                            <w:fldChar w:fldCharType="end"/>
-                          </w:r>
+                          <w:fldSimple w:instr="NUMPAGES  \* Arabic  \* MERGEFORMAT">
+                            <w:r>
+                              <w:rPr>
+                                <w:noProof/>
+                              </w:rPr>
+                              <w:instrText>2</w:instrText>
+                            </w:r>
+                          </w:fldSimple>
                           <w:r>
                             <w:instrText>+</w:instrText>
                           </w:r>
@@ -2276,27 +1986,14 @@
                     <w:r>
                       <w:instrText xml:space="preserve"> = </w:instrText>
                     </w:r>
-                    <w:r>
-                      <w:fldChar w:fldCharType="begin"/>
-                    </w:r>
-                    <w:r>
-                      <w:instrText>NUMPAGES  \* Arabic  \* MERGEFORMAT</w:instrText>
-                    </w:r>
-                    <w:r>
-                      <w:fldChar w:fldCharType="separate"/>
-                    </w:r>
-                    <w:r>
-                      <w:rPr>
-                        <w:noProof/>
-                      </w:rPr>
-                      <w:instrText>2</w:instrText>
-                    </w:r>
-                    <w:r>
-                      <w:rPr>
-                        <w:noProof/>
-                      </w:rPr>
-                      <w:fldChar w:fldCharType="end"/>
-                    </w:r>
+                    <w:fldSimple w:instr="NUMPAGES  \* Arabic  \* MERGEFORMAT">
+                      <w:r>
+                        <w:rPr>
+                          <w:noProof/>
+                        </w:rPr>
+                        <w:instrText>2</w:instrText>
+                      </w:r>
+                    </w:fldSimple>
                     <w:r>
                       <w:instrText>+</w:instrText>
                     </w:r>
@@ -2406,15 +2103,7 @@
                             <w:jc w:val="right"/>
                           </w:pPr>
                           <w:r>
-                            <w:t xml:space="preserve">OGD </w:t>
-                          </w:r>
-                          <w:proofErr w:type="spellStart"/>
-                          <w:r>
-                            <w:t>ict</w:t>
-                          </w:r>
-                          <w:proofErr w:type="spellEnd"/>
-                          <w:r>
-                            <w:t>-diensten</w:t>
+                            <w:t>OGD ict-diensten</w:t>
                           </w:r>
                         </w:p>
                       </w:txbxContent>
@@ -2448,15 +2137,7 @@
                       <w:jc w:val="right"/>
                     </w:pPr>
                     <w:r>
-                      <w:t xml:space="preserve">OGD </w:t>
-                    </w:r>
-                    <w:proofErr w:type="spellStart"/>
-                    <w:r>
-                      <w:t>ict</w:t>
-                    </w:r>
-                    <w:proofErr w:type="spellEnd"/>
-                    <w:r>
-                      <w:t>-diensten</w:t>
+                      <w:t>OGD ict-diensten</w:t>
                     </w:r>
                   </w:p>
                 </w:txbxContent>
@@ -2560,28 +2241,28 @@
         <v:path o:extrusionok="f" gradientshapeok="t" o:connecttype="rect"/>
         <o:lock v:ext="edit" aspectratio="t"/>
       </v:shapetype>
-      <v:shape id="_x0000_i1068" type="#_x0000_t75" style="width:7.5pt;height:7.5pt" o:bullet="t">
+      <v:shape id="_x0000_i1139" type="#_x0000_t75" style="width:7.5pt;height:7.5pt" o:bullet="t">
         <v:imagedata r:id="rId1" o:title="BulletNiveau1"/>
       </v:shape>
     </w:pict>
   </w:numPicBullet>
   <w:numPicBullet w:numPicBulletId="1">
     <w:pict>
-      <v:shape id="_x0000_i1069" type="#_x0000_t75" style="width:6.75pt;height:6.75pt" o:bullet="t">
+      <v:shape id="_x0000_i1140" type="#_x0000_t75" style="width:6.75pt;height:6.75pt" o:bullet="t">
         <v:imagedata r:id="rId2" o:title="BulletNiveau2"/>
       </v:shape>
     </w:pict>
   </w:numPicBullet>
   <w:numPicBullet w:numPicBulletId="2">
     <w:pict>
-      <v:shape id="_x0000_i1070" type="#_x0000_t75" style="width:7.5pt;height:7.5pt" o:bullet="t">
+      <v:shape id="_x0000_i1141" type="#_x0000_t75" style="width:7.5pt;height:7.5pt" o:bullet="t">
         <v:imagedata r:id="rId3" o:title="BulletNiveau1"/>
       </v:shape>
     </w:pict>
   </w:numPicBullet>
   <w:numPicBullet w:numPicBulletId="3">
     <w:pict>
-      <v:shape id="_x0000_i1071" type="#_x0000_t75" style="width:6.75pt;height:6.75pt" o:bullet="t">
+      <v:shape id="_x0000_i1142" type="#_x0000_t75" style="width:6.75pt;height:6.75pt" o:bullet="t">
         <v:imagedata r:id="rId4" o:title="BulletNiveau2"/>
       </v:shape>
     </w:pict>
@@ -3375,6 +3056,12 @@
     </w:lvl>
   </w:abstractNum>
   <w:abstractNum w:abstractNumId="17" w15:restartNumberingAfterBreak="0">
+    <w:nsid w:val="2E9E1D70"/>
+    <w:multiLevelType w:val="multilevel"/>
+    <w:tmpl w:val="2C668B2A"/>
+    <w:numStyleLink w:val="Lijststijlvormen"/>
+  </w:abstractNum>
+  <w:abstractNum w:abstractNumId="18" w15:restartNumberingAfterBreak="0">
     <w:nsid w:val="308809CF"/>
     <w:multiLevelType w:val="multilevel"/>
     <w:tmpl w:val="0DB05E0A"/>
@@ -3497,7 +3184,7 @@
       </w:rPr>
     </w:lvl>
   </w:abstractNum>
-  <w:abstractNum w:abstractNumId="18" w15:restartNumberingAfterBreak="0">
+  <w:abstractNum w:abstractNumId="19" w15:restartNumberingAfterBreak="0">
     <w:nsid w:val="3140301C"/>
     <w:multiLevelType w:val="multilevel"/>
     <w:tmpl w:val="A190AADC"/>
@@ -3624,7 +3311,7 @@
       </w:rPr>
     </w:lvl>
   </w:abstractNum>
-  <w:abstractNum w:abstractNumId="19" w15:restartNumberingAfterBreak="0">
+  <w:abstractNum w:abstractNumId="20" w15:restartNumberingAfterBreak="0">
     <w:nsid w:val="315263E6"/>
     <w:multiLevelType w:val="multilevel"/>
     <w:tmpl w:val="0413001D"/>
@@ -3710,7 +3397,7 @@
       </w:pPr>
     </w:lvl>
   </w:abstractNum>
-  <w:abstractNum w:abstractNumId="20" w15:restartNumberingAfterBreak="0">
+  <w:abstractNum w:abstractNumId="21" w15:restartNumberingAfterBreak="0">
     <w:nsid w:val="36506558"/>
     <w:multiLevelType w:val="hybridMultilevel"/>
     <w:tmpl w:val="9DA8DE3C"/>
@@ -3822,7 +3509,7 @@
       </w:rPr>
     </w:lvl>
   </w:abstractNum>
-  <w:abstractNum w:abstractNumId="21" w15:restartNumberingAfterBreak="0">
+  <w:abstractNum w:abstractNumId="22" w15:restartNumberingAfterBreak="0">
     <w:nsid w:val="36981DB2"/>
     <w:multiLevelType w:val="multilevel"/>
     <w:tmpl w:val="342E38A6"/>
@@ -3946,25 +3633,137 @@
       </w:rPr>
     </w:lvl>
   </w:abstractNum>
-  <w:abstractNum w:abstractNumId="22" w15:restartNumberingAfterBreak="0">
+  <w:abstractNum w:abstractNumId="23" w15:restartNumberingAfterBreak="0">
     <w:nsid w:val="38252779"/>
     <w:multiLevelType w:val="multilevel"/>
     <w:tmpl w:val="2C668B2A"/>
     <w:numStyleLink w:val="Lijststijlvormen"/>
   </w:abstractNum>
-  <w:abstractNum w:abstractNumId="23" w15:restartNumberingAfterBreak="0">
+  <w:abstractNum w:abstractNumId="24" w15:restartNumberingAfterBreak="0">
     <w:nsid w:val="39CC14B8"/>
     <w:multiLevelType w:val="multilevel"/>
     <w:tmpl w:val="2C668B2A"/>
     <w:numStyleLink w:val="Lijststijlvormen"/>
   </w:abstractNum>
-  <w:abstractNum w:abstractNumId="24" w15:restartNumberingAfterBreak="0">
+  <w:abstractNum w:abstractNumId="25" w15:restartNumberingAfterBreak="0">
     <w:nsid w:val="3EA17030"/>
     <w:multiLevelType w:val="multilevel"/>
     <w:tmpl w:val="2C668B2A"/>
     <w:numStyleLink w:val="Lijststijlvormen"/>
   </w:abstractNum>
-  <w:abstractNum w:abstractNumId="25" w15:restartNumberingAfterBreak="0">
+  <w:abstractNum w:abstractNumId="26" w15:restartNumberingAfterBreak="0">
+    <w:nsid w:val="4D65656F"/>
+    <w:multiLevelType w:val="hybridMultilevel"/>
+    <w:tmpl w:val="A77A5CC2"/>
+    <w:lvl w:ilvl="0" w:tplc="BED0B080">
+      <w:numFmt w:val="bullet"/>
+      <w:lvlText w:val=""/>
+      <w:lvlJc w:val="left"/>
+      <w:pPr>
+        <w:ind w:left="720" w:hanging="360"/>
+      </w:pPr>
+      <w:rPr>
+        <w:rFonts w:ascii="Symbol" w:eastAsiaTheme="minorHAnsi" w:hAnsi="Symbol" w:cstheme="minorBidi" w:hint="default"/>
+      </w:rPr>
+    </w:lvl>
+    <w:lvl w:ilvl="1" w:tplc="04130003" w:tentative="1">
+      <w:start w:val="1"/>
+      <w:numFmt w:val="bullet"/>
+      <w:lvlText w:val="o"/>
+      <w:lvlJc w:val="left"/>
+      <w:pPr>
+        <w:ind w:left="1440" w:hanging="360"/>
+      </w:pPr>
+      <w:rPr>
+        <w:rFonts w:ascii="Courier New" w:hAnsi="Courier New" w:cs="Courier New" w:hint="default"/>
+      </w:rPr>
+    </w:lvl>
+    <w:lvl w:ilvl="2" w:tplc="04130005" w:tentative="1">
+      <w:start w:val="1"/>
+      <w:numFmt w:val="bullet"/>
+      <w:lvlText w:val=""/>
+      <w:lvlJc w:val="left"/>
+      <w:pPr>
+        <w:ind w:left="2160" w:hanging="360"/>
+      </w:pPr>
+      <w:rPr>
+        <w:rFonts w:ascii="Wingdings" w:hAnsi="Wingdings" w:hint="default"/>
+      </w:rPr>
+    </w:lvl>
+    <w:lvl w:ilvl="3" w:tplc="04130001" w:tentative="1">
+      <w:start w:val="1"/>
+      <w:numFmt w:val="bullet"/>
+      <w:lvlText w:val=""/>
+      <w:lvlJc w:val="left"/>
+      <w:pPr>
+        <w:ind w:left="2880" w:hanging="360"/>
+      </w:pPr>
+      <w:rPr>
+        <w:rFonts w:ascii="Symbol" w:hAnsi="Symbol" w:hint="default"/>
+      </w:rPr>
+    </w:lvl>
+    <w:lvl w:ilvl="4" w:tplc="04130003" w:tentative="1">
+      <w:start w:val="1"/>
+      <w:numFmt w:val="bullet"/>
+      <w:lvlText w:val="o"/>
+      <w:lvlJc w:val="left"/>
+      <w:pPr>
+        <w:ind w:left="3600" w:hanging="360"/>
+      </w:pPr>
+      <w:rPr>
+        <w:rFonts w:ascii="Courier New" w:hAnsi="Courier New" w:cs="Courier New" w:hint="default"/>
+      </w:rPr>
+    </w:lvl>
+    <w:lvl w:ilvl="5" w:tplc="04130005" w:tentative="1">
+      <w:start w:val="1"/>
+      <w:numFmt w:val="bullet"/>
+      <w:lvlText w:val=""/>
+      <w:lvlJc w:val="left"/>
+      <w:pPr>
+        <w:ind w:left="4320" w:hanging="360"/>
+      </w:pPr>
+      <w:rPr>
+        <w:rFonts w:ascii="Wingdings" w:hAnsi="Wingdings" w:hint="default"/>
+      </w:rPr>
+    </w:lvl>
+    <w:lvl w:ilvl="6" w:tplc="04130001" w:tentative="1">
+      <w:start w:val="1"/>
+      <w:numFmt w:val="bullet"/>
+      <w:lvlText w:val=""/>
+      <w:lvlJc w:val="left"/>
+      <w:pPr>
+        <w:ind w:left="5040" w:hanging="360"/>
+      </w:pPr>
+      <w:rPr>
+        <w:rFonts w:ascii="Symbol" w:hAnsi="Symbol" w:hint="default"/>
+      </w:rPr>
+    </w:lvl>
+    <w:lvl w:ilvl="7" w:tplc="04130003" w:tentative="1">
+      <w:start w:val="1"/>
+      <w:numFmt w:val="bullet"/>
+      <w:lvlText w:val="o"/>
+      <w:lvlJc w:val="left"/>
+      <w:pPr>
+        <w:ind w:left="5760" w:hanging="360"/>
+      </w:pPr>
+      <w:rPr>
+        <w:rFonts w:ascii="Courier New" w:hAnsi="Courier New" w:cs="Courier New" w:hint="default"/>
+      </w:rPr>
+    </w:lvl>
+    <w:lvl w:ilvl="8" w:tplc="04130005" w:tentative="1">
+      <w:start w:val="1"/>
+      <w:numFmt w:val="bullet"/>
+      <w:lvlText w:val=""/>
+      <w:lvlJc w:val="left"/>
+      <w:pPr>
+        <w:ind w:left="6480" w:hanging="360"/>
+      </w:pPr>
+      <w:rPr>
+        <w:rFonts w:ascii="Wingdings" w:hAnsi="Wingdings" w:hint="default"/>
+      </w:rPr>
+    </w:lvl>
+  </w:abstractNum>
+  <w:abstractNum w:abstractNumId="27" w15:restartNumberingAfterBreak="0">
     <w:nsid w:val="5C487C54"/>
     <w:multiLevelType w:val="multilevel"/>
     <w:tmpl w:val="0413001D"/>
@@ -4050,25 +3849,137 @@
       </w:pPr>
     </w:lvl>
   </w:abstractNum>
-  <w:abstractNum w:abstractNumId="26" w15:restartNumberingAfterBreak="0">
+  <w:abstractNum w:abstractNumId="28" w15:restartNumberingAfterBreak="0">
+    <w:nsid w:val="78354D6C"/>
+    <w:multiLevelType w:val="hybridMultilevel"/>
+    <w:tmpl w:val="4E72C6E4"/>
+    <w:lvl w:ilvl="0" w:tplc="793A0606">
+      <w:numFmt w:val="bullet"/>
+      <w:lvlText w:val=""/>
+      <w:lvlJc w:val="left"/>
+      <w:pPr>
+        <w:ind w:left="720" w:hanging="360"/>
+      </w:pPr>
+      <w:rPr>
+        <w:rFonts w:ascii="Symbol" w:eastAsiaTheme="minorHAnsi" w:hAnsi="Symbol" w:cstheme="minorBidi" w:hint="default"/>
+      </w:rPr>
+    </w:lvl>
+    <w:lvl w:ilvl="1" w:tplc="04130003" w:tentative="1">
+      <w:start w:val="1"/>
+      <w:numFmt w:val="bullet"/>
+      <w:lvlText w:val="o"/>
+      <w:lvlJc w:val="left"/>
+      <w:pPr>
+        <w:ind w:left="1440" w:hanging="360"/>
+      </w:pPr>
+      <w:rPr>
+        <w:rFonts w:ascii="Courier New" w:hAnsi="Courier New" w:cs="Courier New" w:hint="default"/>
+      </w:rPr>
+    </w:lvl>
+    <w:lvl w:ilvl="2" w:tplc="04130005" w:tentative="1">
+      <w:start w:val="1"/>
+      <w:numFmt w:val="bullet"/>
+      <w:lvlText w:val=""/>
+      <w:lvlJc w:val="left"/>
+      <w:pPr>
+        <w:ind w:left="2160" w:hanging="360"/>
+      </w:pPr>
+      <w:rPr>
+        <w:rFonts w:ascii="Wingdings" w:hAnsi="Wingdings" w:hint="default"/>
+      </w:rPr>
+    </w:lvl>
+    <w:lvl w:ilvl="3" w:tplc="04130001" w:tentative="1">
+      <w:start w:val="1"/>
+      <w:numFmt w:val="bullet"/>
+      <w:lvlText w:val=""/>
+      <w:lvlJc w:val="left"/>
+      <w:pPr>
+        <w:ind w:left="2880" w:hanging="360"/>
+      </w:pPr>
+      <w:rPr>
+        <w:rFonts w:ascii="Symbol" w:hAnsi="Symbol" w:hint="default"/>
+      </w:rPr>
+    </w:lvl>
+    <w:lvl w:ilvl="4" w:tplc="04130003" w:tentative="1">
+      <w:start w:val="1"/>
+      <w:numFmt w:val="bullet"/>
+      <w:lvlText w:val="o"/>
+      <w:lvlJc w:val="left"/>
+      <w:pPr>
+        <w:ind w:left="3600" w:hanging="360"/>
+      </w:pPr>
+      <w:rPr>
+        <w:rFonts w:ascii="Courier New" w:hAnsi="Courier New" w:cs="Courier New" w:hint="default"/>
+      </w:rPr>
+    </w:lvl>
+    <w:lvl w:ilvl="5" w:tplc="04130005" w:tentative="1">
+      <w:start w:val="1"/>
+      <w:numFmt w:val="bullet"/>
+      <w:lvlText w:val=""/>
+      <w:lvlJc w:val="left"/>
+      <w:pPr>
+        <w:ind w:left="4320" w:hanging="360"/>
+      </w:pPr>
+      <w:rPr>
+        <w:rFonts w:ascii="Wingdings" w:hAnsi="Wingdings" w:hint="default"/>
+      </w:rPr>
+    </w:lvl>
+    <w:lvl w:ilvl="6" w:tplc="04130001" w:tentative="1">
+      <w:start w:val="1"/>
+      <w:numFmt w:val="bullet"/>
+      <w:lvlText w:val=""/>
+      <w:lvlJc w:val="left"/>
+      <w:pPr>
+        <w:ind w:left="5040" w:hanging="360"/>
+      </w:pPr>
+      <w:rPr>
+        <w:rFonts w:ascii="Symbol" w:hAnsi="Symbol" w:hint="default"/>
+      </w:rPr>
+    </w:lvl>
+    <w:lvl w:ilvl="7" w:tplc="04130003" w:tentative="1">
+      <w:start w:val="1"/>
+      <w:numFmt w:val="bullet"/>
+      <w:lvlText w:val="o"/>
+      <w:lvlJc w:val="left"/>
+      <w:pPr>
+        <w:ind w:left="5760" w:hanging="360"/>
+      </w:pPr>
+      <w:rPr>
+        <w:rFonts w:ascii="Courier New" w:hAnsi="Courier New" w:cs="Courier New" w:hint="default"/>
+      </w:rPr>
+    </w:lvl>
+    <w:lvl w:ilvl="8" w:tplc="04130005" w:tentative="1">
+      <w:start w:val="1"/>
+      <w:numFmt w:val="bullet"/>
+      <w:lvlText w:val=""/>
+      <w:lvlJc w:val="left"/>
+      <w:pPr>
+        <w:ind w:left="6480" w:hanging="360"/>
+      </w:pPr>
+      <w:rPr>
+        <w:rFonts w:ascii="Wingdings" w:hAnsi="Wingdings" w:hint="default"/>
+      </w:rPr>
+    </w:lvl>
+  </w:abstractNum>
+  <w:abstractNum w:abstractNumId="29" w15:restartNumberingAfterBreak="0">
     <w:nsid w:val="7C436663"/>
     <w:multiLevelType w:val="multilevel"/>
     <w:tmpl w:val="2C668B2A"/>
     <w:numStyleLink w:val="Lijststijlvormen"/>
   </w:abstractNum>
-  <w:abstractNum w:abstractNumId="27" w15:restartNumberingAfterBreak="0">
+  <w:abstractNum w:abstractNumId="30" w15:restartNumberingAfterBreak="0">
     <w:nsid w:val="7DEF7C0E"/>
     <w:multiLevelType w:val="multilevel"/>
     <w:tmpl w:val="342E38A6"/>
     <w:numStyleLink w:val="Lijststijl1--"/>
   </w:abstractNum>
-  <w:abstractNum w:abstractNumId="28" w15:restartNumberingAfterBreak="0">
+  <w:abstractNum w:abstractNumId="31" w15:restartNumberingAfterBreak="0">
     <w:nsid w:val="7F6D3A88"/>
     <w:multiLevelType w:val="multilevel"/>
     <w:tmpl w:val="342E38A6"/>
     <w:numStyleLink w:val="Lijststijl1--"/>
   </w:abstractNum>
-  <w:abstractNum w:abstractNumId="29" w15:restartNumberingAfterBreak="0">
+  <w:abstractNum w:abstractNumId="32" w15:restartNumberingAfterBreak="0">
     <w:nsid w:val="7FAA74DA"/>
     <w:multiLevelType w:val="multilevel"/>
     <w:tmpl w:val="342E38A6"/>
@@ -4198,34 +4109,34 @@
     <w:abstractNumId w:val="11"/>
   </w:num>
   <w:num w:numId="3">
-    <w:abstractNumId w:val="17"/>
+    <w:abstractNumId w:val="18"/>
   </w:num>
   <w:num w:numId="4">
-    <w:abstractNumId w:val="21"/>
+    <w:abstractNumId w:val="22"/>
   </w:num>
   <w:num w:numId="5">
     <w:abstractNumId w:val="10"/>
   </w:num>
   <w:num w:numId="6">
+    <w:abstractNumId w:val="30"/>
+  </w:num>
+  <w:num w:numId="7">
+    <w:abstractNumId w:val="31"/>
+  </w:num>
+  <w:num w:numId="8">
+    <w:abstractNumId w:val="32"/>
+  </w:num>
+  <w:num w:numId="9">
+    <w:abstractNumId w:val="29"/>
+  </w:num>
+  <w:num w:numId="10">
+    <w:abstractNumId w:val="24"/>
+  </w:num>
+  <w:num w:numId="11">
     <w:abstractNumId w:val="27"/>
   </w:num>
-  <w:num w:numId="7">
-    <w:abstractNumId w:val="28"/>
-  </w:num>
-  <w:num w:numId="8">
-    <w:abstractNumId w:val="29"/>
-  </w:num>
-  <w:num w:numId="9">
-    <w:abstractNumId w:val="26"/>
-  </w:num>
-  <w:num w:numId="10">
-    <w:abstractNumId w:val="23"/>
-  </w:num>
-  <w:num w:numId="11">
-    <w:abstractNumId w:val="25"/>
-  </w:num>
   <w:num w:numId="12">
-    <w:abstractNumId w:val="19"/>
+    <w:abstractNumId w:val="20"/>
   </w:num>
   <w:num w:numId="13">
     <w:abstractNumId w:val="9"/>
@@ -4258,7 +4169,7 @@
     <w:abstractNumId w:val="0"/>
   </w:num>
   <w:num w:numId="23">
-    <w:abstractNumId w:val="21"/>
+    <w:abstractNumId w:val="22"/>
   </w:num>
   <w:num w:numId="24">
     <w:abstractNumId w:val="13"/>
@@ -4267,16 +4178,16 @@
     <w:abstractNumId w:val="11"/>
   </w:num>
   <w:num w:numId="26">
-    <w:abstractNumId w:val="17"/>
+    <w:abstractNumId w:val="18"/>
   </w:num>
   <w:num w:numId="27">
     <w:abstractNumId w:val="10"/>
   </w:num>
   <w:num w:numId="28">
-    <w:abstractNumId w:val="20"/>
+    <w:abstractNumId w:val="21"/>
   </w:num>
   <w:num w:numId="29">
-    <w:abstractNumId w:val="22"/>
+    <w:abstractNumId w:val="23"/>
   </w:num>
   <w:num w:numId="30">
     <w:abstractNumId w:val="14"/>
@@ -4288,13 +4199,22 @@
     <w:abstractNumId w:val="15"/>
   </w:num>
   <w:num w:numId="33">
-    <w:abstractNumId w:val="18"/>
+    <w:abstractNumId w:val="19"/>
   </w:num>
   <w:num w:numId="34">
     <w:abstractNumId w:val="12"/>
   </w:num>
   <w:num w:numId="35">
-    <w:abstractNumId w:val="24"/>
+    <w:abstractNumId w:val="25"/>
+  </w:num>
+  <w:num w:numId="36">
+    <w:abstractNumId w:val="28"/>
+  </w:num>
+  <w:num w:numId="37">
+    <w:abstractNumId w:val="26"/>
+  </w:num>
+  <w:num w:numId="38">
+    <w:abstractNumId w:val="17"/>
   </w:num>
   <w:numIdMacAtCleanup w:val="9"/>
 </w:numbering>
@@ -4470,7 +4390,7 @@
     <w:lsdException w:name="Table Web 2" w:semiHidden="1" w:unhideWhenUsed="1"/>
     <w:lsdException w:name="Table Web 3" w:semiHidden="1" w:unhideWhenUsed="1"/>
     <w:lsdException w:name="Balloon Text" w:locked="0" w:semiHidden="1" w:unhideWhenUsed="1"/>
-    <w:lsdException w:name="Table Grid" w:locked="0" w:semiHidden="1" w:uiPriority="39" w:unhideWhenUsed="1"/>
+    <w:lsdException w:name="Table Grid" w:locked="0" w:uiPriority="39"/>
     <w:lsdException w:name="Table Theme" w:semiHidden="1" w:unhideWhenUsed="1"/>
     <w:lsdException w:name="Placeholder Text" w:locked="0" w:semiHidden="1"/>
     <w:lsdException w:name="No Spacing" w:locked="0" w:uiPriority="25" w:qFormat="1"/>
@@ -6769,7 +6689,7 @@
 </file>
 
 <file path=customXml/itemProps2.xml><?xml version="1.0" encoding="utf-8"?>
-<ds:datastoreItem xmlns:ds="http://schemas.openxmlformats.org/officeDocument/2006/customXml" ds:itemID="{159FE0D2-4611-444A-940C-D273FB574FD3}">
+<ds:datastoreItem xmlns:ds="http://schemas.openxmlformats.org/officeDocument/2006/customXml" ds:itemID="{EEEC31DA-E3F7-4162-8FBB-BB9764A2A2AD}">
   <ds:schemaRefs>
     <ds:schemaRef ds:uri="http://schemas.openxmlformats.org/officeDocument/2006/bibliography"/>
   </ds:schemaRefs>

</xml_diff>

<commit_message>
Create to do list for next version
</commit_message>
<xml_diff>
--- a/PowerSpel-PenTest/Versiebeheer.docx
+++ b/PowerSpel-PenTest/Versiebeheer.docx
@@ -7,6 +7,18 @@
         <w:pStyle w:val="Kop1"/>
       </w:pPr>
       <w:r>
+        <w:t>Versie 1.3</w:t>
+      </w:r>
+    </w:p>
+    <w:p>
+      <w:bookmarkStart w:id="0" w:name="_GoBack"/>
+      <w:bookmarkEnd w:id="0"/>
+    </w:p>
+    <w:p>
+      <w:pPr>
+        <w:pStyle w:val="Kop1"/>
+      </w:pPr>
+      <w:r>
         <w:t>Versie 1.2</w:t>
       </w:r>
     </w:p>
@@ -87,8 +99,6 @@
         </w:rPr>
         <w:t>c</w:t>
       </w:r>
-      <w:bookmarkStart w:id="0" w:name="_GoBack"/>
-      <w:bookmarkEnd w:id="0"/>
       <w:r>
         <w:rPr>
           <w:color w:val="00B050"/>
@@ -523,6 +533,7 @@
         <w:rPr>
           <w:color w:val="00B050"/>
         </w:rPr>
+        <w:lastRenderedPageBreak/>
         <w:t xml:space="preserve">Code in tutorial </w:t>
       </w:r>
       <w:r>
@@ -592,7 +603,6 @@
         <w:pStyle w:val="Kop1"/>
       </w:pPr>
       <w:r>
-        <w:lastRenderedPageBreak/>
         <w:t xml:space="preserve">Versie </w:t>
       </w:r>
       <w:r>
@@ -1375,6 +1385,7 @@
         </w:numPr>
       </w:pPr>
       <w:r>
+        <w:lastRenderedPageBreak/>
         <w:t>Begintijd opslaan in State.Self.Starttime</w:t>
       </w:r>
     </w:p>
@@ -1515,14 +1526,27 @@
                           <w:r>
                             <w:instrText xml:space="preserve"> = </w:instrText>
                           </w:r>
-                          <w:fldSimple w:instr="NUMPAGES  \* Arabic  \* MERGEFORMAT">
-                            <w:r>
-                              <w:rPr>
-                                <w:noProof/>
-                              </w:rPr>
-                              <w:instrText>2</w:instrText>
-                            </w:r>
-                          </w:fldSimple>
+                          <w:r>
+                            <w:fldChar w:fldCharType="begin"/>
+                          </w:r>
+                          <w:r>
+                            <w:instrText>NUMPAGES  \* Arabic  \* MERGEFORMAT</w:instrText>
+                          </w:r>
+                          <w:r>
+                            <w:fldChar w:fldCharType="separate"/>
+                          </w:r>
+                          <w:r>
+                            <w:rPr>
+                              <w:noProof/>
+                            </w:rPr>
+                            <w:instrText>3</w:instrText>
+                          </w:r>
+                          <w:r>
+                            <w:rPr>
+                              <w:noProof/>
+                            </w:rPr>
+                            <w:fldChar w:fldCharType="end"/>
+                          </w:r>
                           <w:r>
                             <w:instrText>+</w:instrText>
                           </w:r>
@@ -1554,7 +1578,7 @@
                             <w:rPr>
                               <w:noProof/>
                             </w:rPr>
-                            <w:t>2</w:t>
+                            <w:t>3</w:t>
                           </w:r>
                           <w:r>
                             <w:fldChar w:fldCharType="end"/>
@@ -1620,14 +1644,27 @@
                     <w:r>
                       <w:instrText xml:space="preserve"> = </w:instrText>
                     </w:r>
-                    <w:fldSimple w:instr="NUMPAGES  \* Arabic  \* MERGEFORMAT">
-                      <w:r>
-                        <w:rPr>
-                          <w:noProof/>
-                        </w:rPr>
-                        <w:instrText>2</w:instrText>
-                      </w:r>
-                    </w:fldSimple>
+                    <w:r>
+                      <w:fldChar w:fldCharType="begin"/>
+                    </w:r>
+                    <w:r>
+                      <w:instrText>NUMPAGES  \* Arabic  \* MERGEFORMAT</w:instrText>
+                    </w:r>
+                    <w:r>
+                      <w:fldChar w:fldCharType="separate"/>
+                    </w:r>
+                    <w:r>
+                      <w:rPr>
+                        <w:noProof/>
+                      </w:rPr>
+                      <w:instrText>3</w:instrText>
+                    </w:r>
+                    <w:r>
+                      <w:rPr>
+                        <w:noProof/>
+                      </w:rPr>
+                      <w:fldChar w:fldCharType="end"/>
+                    </w:r>
                     <w:r>
                       <w:instrText>+</w:instrText>
                     </w:r>
@@ -1659,7 +1696,7 @@
                       <w:rPr>
                         <w:noProof/>
                       </w:rPr>
-                      <w:t>2</w:t>
+                      <w:t>3</w:t>
                     </w:r>
                     <w:r>
                       <w:fldChar w:fldCharType="end"/>
@@ -1881,14 +1918,27 @@
                           <w:r>
                             <w:instrText xml:space="preserve"> = </w:instrText>
                           </w:r>
-                          <w:fldSimple w:instr="NUMPAGES  \* Arabic  \* MERGEFORMAT">
-                            <w:r>
-                              <w:rPr>
-                                <w:noProof/>
-                              </w:rPr>
-                              <w:instrText>2</w:instrText>
-                            </w:r>
-                          </w:fldSimple>
+                          <w:r>
+                            <w:fldChar w:fldCharType="begin"/>
+                          </w:r>
+                          <w:r>
+                            <w:instrText>NUMPAGES  \* Arabic  \* MERGEFORMAT</w:instrText>
+                          </w:r>
+                          <w:r>
+                            <w:fldChar w:fldCharType="separate"/>
+                          </w:r>
+                          <w:r>
+                            <w:rPr>
+                              <w:noProof/>
+                            </w:rPr>
+                            <w:instrText>3</w:instrText>
+                          </w:r>
+                          <w:r>
+                            <w:rPr>
+                              <w:noProof/>
+                            </w:rPr>
+                            <w:fldChar w:fldCharType="end"/>
+                          </w:r>
                           <w:r>
                             <w:instrText>+</w:instrText>
                           </w:r>
@@ -1920,7 +1970,7 @@
                             <w:rPr>
                               <w:noProof/>
                             </w:rPr>
-                            <w:t>2</w:t>
+                            <w:t>3</w:t>
                           </w:r>
                           <w:r>
                             <w:fldChar w:fldCharType="end"/>
@@ -1986,14 +2036,27 @@
                     <w:r>
                       <w:instrText xml:space="preserve"> = </w:instrText>
                     </w:r>
-                    <w:fldSimple w:instr="NUMPAGES  \* Arabic  \* MERGEFORMAT">
-                      <w:r>
-                        <w:rPr>
-                          <w:noProof/>
-                        </w:rPr>
-                        <w:instrText>2</w:instrText>
-                      </w:r>
-                    </w:fldSimple>
+                    <w:r>
+                      <w:fldChar w:fldCharType="begin"/>
+                    </w:r>
+                    <w:r>
+                      <w:instrText>NUMPAGES  \* Arabic  \* MERGEFORMAT</w:instrText>
+                    </w:r>
+                    <w:r>
+                      <w:fldChar w:fldCharType="separate"/>
+                    </w:r>
+                    <w:r>
+                      <w:rPr>
+                        <w:noProof/>
+                      </w:rPr>
+                      <w:instrText>3</w:instrText>
+                    </w:r>
+                    <w:r>
+                      <w:rPr>
+                        <w:noProof/>
+                      </w:rPr>
+                      <w:fldChar w:fldCharType="end"/>
+                    </w:r>
                     <w:r>
                       <w:instrText>+</w:instrText>
                     </w:r>
@@ -2025,7 +2088,7 @@
                       <w:rPr>
                         <w:noProof/>
                       </w:rPr>
-                      <w:t>2</w:t>
+                      <w:t>3</w:t>
                     </w:r>
                     <w:r>
                       <w:fldChar w:fldCharType="end"/>
@@ -2241,28 +2304,28 @@
         <v:path o:extrusionok="f" gradientshapeok="t" o:connecttype="rect"/>
         <o:lock v:ext="edit" aspectratio="t"/>
       </v:shapetype>
-      <v:shape id="_x0000_i1139" type="#_x0000_t75" style="width:7.5pt;height:7.5pt" o:bullet="t">
+      <v:shape id="_x0000_i1147" type="#_x0000_t75" style="width:7.5pt;height:7.5pt" o:bullet="t">
         <v:imagedata r:id="rId1" o:title="BulletNiveau1"/>
       </v:shape>
     </w:pict>
   </w:numPicBullet>
   <w:numPicBullet w:numPicBulletId="1">
     <w:pict>
-      <v:shape id="_x0000_i1140" type="#_x0000_t75" style="width:6.75pt;height:6.75pt" o:bullet="t">
+      <v:shape id="_x0000_i1148" type="#_x0000_t75" style="width:6.75pt;height:6.75pt" o:bullet="t">
         <v:imagedata r:id="rId2" o:title="BulletNiveau2"/>
       </v:shape>
     </w:pict>
   </w:numPicBullet>
   <w:numPicBullet w:numPicBulletId="2">
     <w:pict>
-      <v:shape id="_x0000_i1141" type="#_x0000_t75" style="width:7.5pt;height:7.5pt" o:bullet="t">
+      <v:shape id="_x0000_i1149" type="#_x0000_t75" style="width:7.5pt;height:7.5pt" o:bullet="t">
         <v:imagedata r:id="rId3" o:title="BulletNiveau1"/>
       </v:shape>
     </w:pict>
   </w:numPicBullet>
   <w:numPicBullet w:numPicBulletId="3">
     <w:pict>
-      <v:shape id="_x0000_i1142" type="#_x0000_t75" style="width:6.75pt;height:6.75pt" o:bullet="t">
+      <v:shape id="_x0000_i1150" type="#_x0000_t75" style="width:6.75pt;height:6.75pt" o:bullet="t">
         <v:imagedata r:id="rId4" o:title="BulletNiveau2"/>
       </v:shape>
     </w:pict>
@@ -6689,7 +6752,7 @@
 </file>
 
 <file path=customXml/itemProps2.xml><?xml version="1.0" encoding="utf-8"?>
-<ds:datastoreItem xmlns:ds="http://schemas.openxmlformats.org/officeDocument/2006/customXml" ds:itemID="{EEEC31DA-E3F7-4162-8FBB-BB9764A2A2AD}">
+<ds:datastoreItem xmlns:ds="http://schemas.openxmlformats.org/officeDocument/2006/customXml" ds:itemID="{BE11A70F-E4A4-4290-A54B-9D5897D4B697}">
   <ds:schemaRefs>
     <ds:schemaRef ds:uri="http://schemas.openxmlformats.org/officeDocument/2006/bibliography"/>
   </ds:schemaRefs>

</xml_diff>

<commit_message>
Rework code for items, to enable the possibility for code for NPC's
</commit_message>
<xml_diff>
--- a/PowerSpel-PenTest/Versiebeheer.docx
+++ b/PowerSpel-PenTest/Versiebeheer.docx
@@ -1,18 +1,116 @@
 
 <file path=word/document.xml><?xml version="1.0" encoding="utf-8"?>
-<w:document xmlns:wpc="http://schemas.microsoft.com/office/word/2010/wordprocessingCanvas" xmlns:cx="http://schemas.microsoft.com/office/drawing/2014/chartex" xmlns:cx1="http://schemas.microsoft.com/office/drawing/2015/9/8/chartex" xmlns:cx2="http://schemas.microsoft.com/office/drawing/2015/10/21/chartex" xmlns:cx3="http://schemas.microsoft.com/office/drawing/2016/5/9/chartex" xmlns:cx4="http://schemas.microsoft.com/office/drawing/2016/5/10/chartex" xmlns:cx5="http://schemas.microsoft.com/office/drawing/2016/5/11/chartex" xmlns:cx6="http://schemas.microsoft.com/office/drawing/2016/5/12/chartex" xmlns:cx7="http://schemas.microsoft.com/office/drawing/2016/5/13/chartex" xmlns:cx8="http://schemas.microsoft.com/office/drawing/2016/5/14/chartex" xmlns:mc="http://schemas.openxmlformats.org/markup-compatibility/2006" xmlns:o="urn:schemas-microsoft-com:office:office" xmlns:r="http://schemas.openxmlformats.org/officeDocument/2006/relationships" xmlns:m="http://schemas.openxmlformats.org/officeDocument/2006/math" xmlns:v="urn:schemas-microsoft-com:vml" xmlns:wp14="http://schemas.microsoft.com/office/word/2010/wordprocessingDrawing" xmlns:wp="http://schemas.openxmlformats.org/drawingml/2006/wordprocessingDrawing" xmlns:w10="urn:schemas-microsoft-com:office:word" xmlns:w="http://schemas.openxmlformats.org/wordprocessingml/2006/main" xmlns:w14="http://schemas.microsoft.com/office/word/2010/wordml" xmlns:w15="http://schemas.microsoft.com/office/word/2012/wordml" xmlns:w16se="http://schemas.microsoft.com/office/word/2015/wordml/symex" xmlns:wpg="http://schemas.microsoft.com/office/word/2010/wordprocessingGroup" xmlns:wpi="http://schemas.microsoft.com/office/word/2010/wordprocessingInk" xmlns:wne="http://schemas.microsoft.com/office/word/2006/wordml" xmlns:wps="http://schemas.microsoft.com/office/word/2010/wordprocessingShape" mc:Ignorable="w14 w15 w16se wp14">
+<w:document xmlns:wpc="http://schemas.microsoft.com/office/word/2010/wordprocessingCanvas" xmlns:cx="http://schemas.microsoft.com/office/drawing/2014/chartex" xmlns:cx1="http://schemas.microsoft.com/office/drawing/2015/9/8/chartex" xmlns:cx2="http://schemas.microsoft.com/office/drawing/2015/10/21/chartex" xmlns:cx3="http://schemas.microsoft.com/office/drawing/2016/5/9/chartex" xmlns:cx4="http://schemas.microsoft.com/office/drawing/2016/5/10/chartex" xmlns:cx5="http://schemas.microsoft.com/office/drawing/2016/5/11/chartex" xmlns:cx6="http://schemas.microsoft.com/office/drawing/2016/5/12/chartex" xmlns:cx7="http://schemas.microsoft.com/office/drawing/2016/5/13/chartex" xmlns:cx8="http://schemas.microsoft.com/office/drawing/2016/5/14/chartex" xmlns:mc="http://schemas.openxmlformats.org/markup-compatibility/2006" xmlns:aink="http://schemas.microsoft.com/office/drawing/2016/ink" xmlns:am3d="http://schemas.microsoft.com/office/drawing/2017/model3d" xmlns:o="urn:schemas-microsoft-com:office:office" xmlns:r="http://schemas.openxmlformats.org/officeDocument/2006/relationships" xmlns:m="http://schemas.openxmlformats.org/officeDocument/2006/math" xmlns:v="urn:schemas-microsoft-com:vml" xmlns:wp14="http://schemas.microsoft.com/office/word/2010/wordprocessingDrawing" xmlns:wp="http://schemas.openxmlformats.org/drawingml/2006/wordprocessingDrawing" xmlns:w10="urn:schemas-microsoft-com:office:word" xmlns:w="http://schemas.openxmlformats.org/wordprocessingml/2006/main" xmlns:w14="http://schemas.microsoft.com/office/word/2010/wordml" xmlns:w15="http://schemas.microsoft.com/office/word/2012/wordml" xmlns:w16cid="http://schemas.microsoft.com/office/word/2016/wordml/cid" xmlns:w16se="http://schemas.microsoft.com/office/word/2015/wordml/symex" xmlns:wpg="http://schemas.microsoft.com/office/word/2010/wordprocessingGroup" xmlns:wpi="http://schemas.microsoft.com/office/word/2010/wordprocessingInk" xmlns:wne="http://schemas.microsoft.com/office/word/2006/wordml" xmlns:wps="http://schemas.microsoft.com/office/word/2010/wordprocessingShape" mc:Ignorable="w14 w15 w16se w16cid wp14">
   <w:body>
     <w:p>
       <w:pPr>
         <w:pStyle w:val="Kop1"/>
       </w:pPr>
       <w:r>
-        <w:t>Versie 1.3</w:t>
+        <w:t>Versie 2.0</w:t>
       </w:r>
     </w:p>
     <w:p>
+      <w:pPr>
+        <w:pStyle w:val="Lijstalinea"/>
+        <w:numPr>
+          <w:ilvl w:val="0"/>
+          <w:numId w:val="40"/>
+        </w:numPr>
+      </w:pPr>
+      <w:r>
+        <w:t xml:space="preserve">Waarschuwing geschreven: bij gebruiken van deze versie, savegame verwijderen van </w:t>
+      </w:r>
+      <w:r>
+        <w:t>C:\Users\</w:t>
+      </w:r>
       <w:bookmarkStart w:id="0" w:name="_GoBack"/>
       <w:bookmarkEnd w:id="0"/>
+      <w:r>
+        <w:t>%USERNAME%</w:t>
+      </w:r>
+      <w:r>
+        <w:t>\AppData\Roaming\PowerSpel-PenTest</w:t>
+      </w:r>
+    </w:p>
+    <w:p>
+      <w:pPr>
+        <w:pStyle w:val="Lijstalinea"/>
+        <w:numPr>
+          <w:ilvl w:val="0"/>
+          <w:numId w:val="40"/>
+        </w:numPr>
+      </w:pPr>
+      <w:proofErr w:type="spellStart"/>
+      <w:r>
+        <w:t>NPC’s</w:t>
+      </w:r>
+      <w:proofErr w:type="spellEnd"/>
+      <w:r>
+        <w:t xml:space="preserve"> geïntroduceerd</w:t>
+      </w:r>
+    </w:p>
+    <w:p>
+      <w:pPr>
+        <w:pStyle w:val="Lijstalinea"/>
+        <w:numPr>
+          <w:ilvl w:val="1"/>
+          <w:numId w:val="40"/>
+        </w:numPr>
+        <w:rPr>
+          <w:color w:val="FF0000"/>
+        </w:rPr>
+      </w:pPr>
+      <w:r>
+        <w:rPr>
+          <w:color w:val="FF0000"/>
+        </w:rPr>
+        <w:t xml:space="preserve">Code geschreven voor implementatie </w:t>
+      </w:r>
+      <w:proofErr w:type="spellStart"/>
+      <w:r>
+        <w:rPr>
+          <w:color w:val="FF0000"/>
+        </w:rPr>
+        <w:t>NPC’s</w:t>
+      </w:r>
+      <w:proofErr w:type="spellEnd"/>
+    </w:p>
+    <w:p>
+      <w:pPr>
+        <w:pStyle w:val="Lijstalinea"/>
+        <w:numPr>
+          <w:ilvl w:val="1"/>
+          <w:numId w:val="40"/>
+        </w:numPr>
+        <w:rPr>
+          <w:color w:val="FF0000"/>
+        </w:rPr>
+      </w:pPr>
+      <w:r>
+        <w:rPr>
+          <w:color w:val="FF0000"/>
+        </w:rPr>
+        <w:t>Baliedame1 aangemaakt</w:t>
+      </w:r>
+    </w:p>
+    <w:p>
+      <w:pPr>
+        <w:pStyle w:val="Lijstalinea"/>
+        <w:numPr>
+          <w:ilvl w:val="1"/>
+          <w:numId w:val="40"/>
+        </w:numPr>
+        <w:rPr>
+          <w:color w:val="FF0000"/>
+        </w:rPr>
+      </w:pPr>
+      <w:r>
+        <w:rPr>
+          <w:color w:val="FF0000"/>
+        </w:rPr>
+        <w:t>Baliedame2 aangemaakt</w:t>
+      </w:r>
     </w:p>
     <w:p>
       <w:pPr>
@@ -33,12 +131,14 @@
           <w:color w:val="00B050"/>
         </w:rPr>
       </w:pPr>
+      <w:proofErr w:type="spellStart"/>
       <w:r>
         <w:rPr>
           <w:color w:val="00B050"/>
         </w:rPr>
         <w:t>Bugfixes</w:t>
       </w:r>
+      <w:proofErr w:type="spellEnd"/>
     </w:p>
     <w:p>
       <w:pPr>
@@ -125,12 +225,14 @@
           <w:color w:val="00B050"/>
         </w:rPr>
       </w:pPr>
+      <w:proofErr w:type="spellStart"/>
       <w:r>
         <w:rPr>
           <w:color w:val="00B050"/>
         </w:rPr>
         <w:t>Bugfixes</w:t>
       </w:r>
+      <w:proofErr w:type="spellEnd"/>
     </w:p>
     <w:p>
       <w:pPr>
@@ -179,7 +281,21 @@
         <w:rPr>
           <w:color w:val="00B050"/>
         </w:rPr>
-        <w:t xml:space="preserve">PowerSpel-PenTest.psd1 naar bron-url </w:t>
+        <w:t>PowerSpel-PenTest.psd1 naar bron-</w:t>
+      </w:r>
+      <w:proofErr w:type="spellStart"/>
+      <w:r>
+        <w:rPr>
+          <w:color w:val="00B050"/>
+        </w:rPr>
+        <w:t>url</w:t>
+      </w:r>
+      <w:proofErr w:type="spellEnd"/>
+      <w:r>
+        <w:rPr>
+          <w:color w:val="00B050"/>
+        </w:rPr>
+        <w:t xml:space="preserve"> </w:t>
       </w:r>
       <w:r>
         <w:rPr>
@@ -245,7 +361,21 @@
         <w:rPr>
           <w:color w:val="00B050"/>
         </w:rPr>
-        <w:t>Bug gefixt dat bij wegleggen één na laatste item de array Inventory stuk gaat.</w:t>
+        <w:t xml:space="preserve">Bug </w:t>
+      </w:r>
+      <w:proofErr w:type="spellStart"/>
+      <w:r>
+        <w:rPr>
+          <w:color w:val="00B050"/>
+        </w:rPr>
+        <w:t>gefixt</w:t>
+      </w:r>
+      <w:proofErr w:type="spellEnd"/>
+      <w:r>
+        <w:rPr>
+          <w:color w:val="00B050"/>
+        </w:rPr>
+        <w:t xml:space="preserve"> dat bij wegleggen één na laatste item de array Inventory stuk gaat.</w:t>
       </w:r>
     </w:p>
     <w:p/>
@@ -320,7 +450,21 @@
         <w:rPr>
           <w:color w:val="00B050"/>
         </w:rPr>
-        <w:t>verwijderd en loodsdeurmechanisme herschreven. Nu sloopt het de map niet meer.</w:t>
+        <w:t xml:space="preserve">verwijderd en </w:t>
+      </w:r>
+      <w:proofErr w:type="spellStart"/>
+      <w:r>
+        <w:rPr>
+          <w:color w:val="00B050"/>
+        </w:rPr>
+        <w:t>loodsdeurmechanisme</w:t>
+      </w:r>
+      <w:proofErr w:type="spellEnd"/>
+      <w:r>
+        <w:rPr>
+          <w:color w:val="00B050"/>
+        </w:rPr>
+        <w:t xml:space="preserve"> herschreven. Nu sloopt het de map niet meer.</w:t>
       </w:r>
     </w:p>
     <w:p/>
@@ -383,7 +527,21 @@
         <w:rPr>
           <w:color w:val="00B050"/>
         </w:rPr>
-        <w:t xml:space="preserve"> voor eerste playtest!</w:t>
+        <w:t xml:space="preserve"> voor eerste </w:t>
+      </w:r>
+      <w:proofErr w:type="spellStart"/>
+      <w:r>
+        <w:rPr>
+          <w:color w:val="00B050"/>
+        </w:rPr>
+        <w:t>playtest</w:t>
+      </w:r>
+      <w:proofErr w:type="spellEnd"/>
+      <w:r>
+        <w:rPr>
+          <w:color w:val="00B050"/>
+        </w:rPr>
+        <w:t>!</w:t>
       </w:r>
       <w:r>
         <w:rPr>
@@ -452,6 +610,7 @@
         <w:pStyle w:val="Kop1"/>
       </w:pPr>
       <w:r>
+        <w:lastRenderedPageBreak/>
         <w:t>Versie</w:t>
       </w:r>
       <w:r>
@@ -497,7 +656,21 @@
         <w:rPr>
           <w:color w:val="00B050"/>
         </w:rPr>
-        <w:t>Header geschikt maken voor veel inhoud (vnl. items en achievements).</w:t>
+        <w:t xml:space="preserve">Header geschikt maken voor veel inhoud (vnl. items en </w:t>
+      </w:r>
+      <w:proofErr w:type="spellStart"/>
+      <w:r>
+        <w:rPr>
+          <w:color w:val="00B050"/>
+        </w:rPr>
+        <w:t>achievements</w:t>
+      </w:r>
+      <w:proofErr w:type="spellEnd"/>
+      <w:r>
+        <w:rPr>
+          <w:color w:val="00B050"/>
+        </w:rPr>
+        <w:t>).</w:t>
       </w:r>
     </w:p>
     <w:p>
@@ -515,7 +688,21 @@
         <w:rPr>
           <w:color w:val="00B050"/>
         </w:rPr>
-        <w:t>Voeg functionaliteit aan Write-OGDWordWrapHost toe dat kleur meegeven mogelijk is.</w:t>
+        <w:t>Voeg functionaliteit aan Write-</w:t>
+      </w:r>
+      <w:proofErr w:type="spellStart"/>
+      <w:r>
+        <w:rPr>
+          <w:color w:val="00B050"/>
+        </w:rPr>
+        <w:t>OGDWordWrapHost</w:t>
+      </w:r>
+      <w:proofErr w:type="spellEnd"/>
+      <w:r>
+        <w:rPr>
+          <w:color w:val="00B050"/>
+        </w:rPr>
+        <w:t xml:space="preserve"> toe dat kleur meegeven mogelijk is.</w:t>
       </w:r>
     </w:p>
     <w:p>
@@ -533,14 +720,27 @@
         <w:rPr>
           <w:color w:val="00B050"/>
         </w:rPr>
-        <w:lastRenderedPageBreak/>
         <w:t xml:space="preserve">Code in tutorial </w:t>
       </w:r>
       <w:r>
         <w:rPr>
           <w:color w:val="00B050"/>
         </w:rPr>
-        <w:t>betreffende het petje gefixt (liet game crashen bij oppakken).</w:t>
+        <w:t xml:space="preserve">betreffende het petje </w:t>
+      </w:r>
+      <w:proofErr w:type="spellStart"/>
+      <w:r>
+        <w:rPr>
+          <w:color w:val="00B050"/>
+        </w:rPr>
+        <w:t>gefixt</w:t>
+      </w:r>
+      <w:proofErr w:type="spellEnd"/>
+      <w:r>
+        <w:rPr>
+          <w:color w:val="00B050"/>
+        </w:rPr>
+        <w:t xml:space="preserve"> (liet game crashen bij oppakken).</w:t>
       </w:r>
     </w:p>
     <w:p>
@@ -594,8 +794,16 @@
         <w:rPr>
           <w:color w:val="00B050"/>
         </w:rPr>
-        <w:t>, in plaats van totale room visits</w:t>
-      </w:r>
+        <w:t xml:space="preserve">, in plaats van totale room </w:t>
+      </w:r>
+      <w:proofErr w:type="spellStart"/>
+      <w:r>
+        <w:rPr>
+          <w:color w:val="00B050"/>
+        </w:rPr>
+        <w:t>visits</w:t>
+      </w:r>
+      <w:proofErr w:type="spellEnd"/>
     </w:p>
     <w:p/>
     <w:p>
@@ -648,8 +856,30 @@
         <w:rPr>
           <w:color w:val="00B050"/>
         </w:rPr>
-        <w:t>Teller van treinzitjes verplaatst van self.json naar counter.json</w:t>
-      </w:r>
+        <w:t xml:space="preserve">Teller van treinzitjes verplaatst van </w:t>
+      </w:r>
+      <w:proofErr w:type="spellStart"/>
+      <w:r>
+        <w:rPr>
+          <w:color w:val="00B050"/>
+        </w:rPr>
+        <w:t>self.json</w:t>
+      </w:r>
+      <w:proofErr w:type="spellEnd"/>
+      <w:r>
+        <w:rPr>
+          <w:color w:val="00B050"/>
+        </w:rPr>
+        <w:t xml:space="preserve"> naar </w:t>
+      </w:r>
+      <w:proofErr w:type="spellStart"/>
+      <w:r>
+        <w:rPr>
+          <w:color w:val="00B050"/>
+        </w:rPr>
+        <w:t>counter.json</w:t>
+      </w:r>
+      <w:proofErr w:type="spellEnd"/>
       <w:r>
         <w:rPr>
           <w:color w:val="00B050"/>
@@ -672,8 +902,30 @@
         <w:rPr>
           <w:color w:val="00B050"/>
         </w:rPr>
-        <w:t>Teller van schouder verplaatst van self.json naar counter.json</w:t>
-      </w:r>
+        <w:t xml:space="preserve">Teller van schouder verplaatst van </w:t>
+      </w:r>
+      <w:proofErr w:type="spellStart"/>
+      <w:r>
+        <w:rPr>
+          <w:color w:val="00B050"/>
+        </w:rPr>
+        <w:t>self.json</w:t>
+      </w:r>
+      <w:proofErr w:type="spellEnd"/>
+      <w:r>
+        <w:rPr>
+          <w:color w:val="00B050"/>
+        </w:rPr>
+        <w:t xml:space="preserve"> naar </w:t>
+      </w:r>
+      <w:proofErr w:type="spellStart"/>
+      <w:r>
+        <w:rPr>
+          <w:color w:val="00B050"/>
+        </w:rPr>
+        <w:t>counter.json</w:t>
+      </w:r>
+      <w:proofErr w:type="spellEnd"/>
       <w:r>
         <w:rPr>
           <w:color w:val="00B050"/>
@@ -740,11 +992,61 @@
           <w:color w:val="00B050"/>
         </w:rPr>
       </w:pPr>
-      <w:r>
-        <w:rPr>
-          <w:color w:val="00B050"/>
-        </w:rPr>
-        <w:t>Dialog Invoke-OGDDialog-Koelkast en Write-OGDKoelkastOpties herschreven in nieuwe stijl.</w:t>
+      <w:proofErr w:type="spellStart"/>
+      <w:r>
+        <w:rPr>
+          <w:color w:val="00B050"/>
+        </w:rPr>
+        <w:t>Dialog</w:t>
+      </w:r>
+      <w:proofErr w:type="spellEnd"/>
+      <w:r>
+        <w:rPr>
+          <w:color w:val="00B050"/>
+        </w:rPr>
+        <w:t xml:space="preserve"> </w:t>
+      </w:r>
+      <w:proofErr w:type="spellStart"/>
+      <w:r>
+        <w:rPr>
+          <w:color w:val="00B050"/>
+        </w:rPr>
+        <w:t>Invoke</w:t>
+      </w:r>
+      <w:proofErr w:type="spellEnd"/>
+      <w:r>
+        <w:rPr>
+          <w:color w:val="00B050"/>
+        </w:rPr>
+        <w:t>-</w:t>
+      </w:r>
+      <w:proofErr w:type="spellStart"/>
+      <w:r>
+        <w:rPr>
+          <w:color w:val="00B050"/>
+        </w:rPr>
+        <w:t>OGDDialog</w:t>
+      </w:r>
+      <w:proofErr w:type="spellEnd"/>
+      <w:r>
+        <w:rPr>
+          <w:color w:val="00B050"/>
+        </w:rPr>
+        <w:t>-Koelkast en Write-</w:t>
+      </w:r>
+      <w:proofErr w:type="spellStart"/>
+      <w:r>
+        <w:rPr>
+          <w:color w:val="00B050"/>
+        </w:rPr>
+        <w:t>OGDKoelkastOpties</w:t>
+      </w:r>
+      <w:proofErr w:type="spellEnd"/>
+      <w:r>
+        <w:rPr>
+          <w:color w:val="00B050"/>
+        </w:rPr>
+        <w:t xml:space="preserve"> herschreven in nieuwe stijl.</w:t>
       </w:r>
     </w:p>
     <w:p>
@@ -864,7 +1166,21 @@
         <w:rPr>
           <w:color w:val="00B050"/>
         </w:rPr>
-        <w:t>Write-OGDWordWrapHost toegepast bij weergeven eindscenario</w:t>
+        <w:t>Write-</w:t>
+      </w:r>
+      <w:proofErr w:type="spellStart"/>
+      <w:r>
+        <w:rPr>
+          <w:color w:val="00B050"/>
+        </w:rPr>
+        <w:t>OGDWordWrapHost</w:t>
+      </w:r>
+      <w:proofErr w:type="spellEnd"/>
+      <w:r>
+        <w:rPr>
+          <w:color w:val="00B050"/>
+        </w:rPr>
+        <w:t xml:space="preserve"> toegepast bij weergeven eindscenario</w:t>
       </w:r>
       <w:r>
         <w:rPr>
@@ -884,11 +1200,19 @@
           <w:color w:val="00B050"/>
         </w:rPr>
       </w:pPr>
-      <w:r>
-        <w:rPr>
-          <w:color w:val="00B050"/>
-        </w:rPr>
-        <w:t>Invoke-OGDDialog-Multifunctional: zorgen dat kopie achterste maken het spel onprettig eindigt</w:t>
+      <w:proofErr w:type="spellStart"/>
+      <w:r>
+        <w:rPr>
+          <w:color w:val="00B050"/>
+        </w:rPr>
+        <w:t>Invoke-OGDDialog-Multifunctional</w:t>
+      </w:r>
+      <w:proofErr w:type="spellEnd"/>
+      <w:r>
+        <w:rPr>
+          <w:color w:val="00B050"/>
+        </w:rPr>
+        <w:t>: zorgen dat kopie achterste maken het spel onprettig eindigt</w:t>
       </w:r>
       <w:r>
         <w:rPr>
@@ -936,8 +1260,16 @@
         <w:rPr>
           <w:color w:val="00B050"/>
         </w:rPr>
-        <w:t>Openbreken deur naar serverruimte nu alleen mogelijk met gereedschapskist in inventory</w:t>
-      </w:r>
+        <w:t xml:space="preserve">Openbreken deur naar serverruimte nu alleen mogelijk met gereedschapskist in </w:t>
+      </w:r>
+      <w:proofErr w:type="spellStart"/>
+      <w:r>
+        <w:rPr>
+          <w:color w:val="00B050"/>
+        </w:rPr>
+        <w:t>inventory</w:t>
+      </w:r>
+      <w:proofErr w:type="spellEnd"/>
       <w:r>
         <w:rPr>
           <w:color w:val="00B050"/>
@@ -960,7 +1292,21 @@
         <w:rPr>
           <w:color w:val="00B050"/>
         </w:rPr>
-        <w:t>Alle Dialogs aangepast zodat ze het spel niet meer crashen bij invoer van iets anders dan een cijfer</w:t>
+        <w:t xml:space="preserve">Alle </w:t>
+      </w:r>
+      <w:proofErr w:type="spellStart"/>
+      <w:r>
+        <w:rPr>
+          <w:color w:val="00B050"/>
+        </w:rPr>
+        <w:t>Dialogs</w:t>
+      </w:r>
+      <w:proofErr w:type="spellEnd"/>
+      <w:r>
+        <w:rPr>
+          <w:color w:val="00B050"/>
+        </w:rPr>
+        <w:t xml:space="preserve"> aangepast zodat ze het spel niet meer crashen bij invoer van iets anders dan een cijfer</w:t>
       </w:r>
       <w:r>
         <w:rPr>
@@ -1046,17 +1392,47 @@
         </w:rPr>
         <w:t xml:space="preserve">Penetratiemogelijkheid toegevoegd: </w:t>
       </w:r>
-      <w:r>
-        <w:rPr>
-          <w:color w:val="00B050"/>
-        </w:rPr>
-        <w:t>Packet sniffer</w:t>
-      </w:r>
-      <w:r>
-        <w:rPr>
-          <w:color w:val="00B050"/>
-        </w:rPr>
-        <w:t xml:space="preserve"> op coreswitch aangesloten</w:t>
+      <w:proofErr w:type="spellStart"/>
+      <w:r>
+        <w:rPr>
+          <w:color w:val="00B050"/>
+        </w:rPr>
+        <w:t>Packet</w:t>
+      </w:r>
+      <w:proofErr w:type="spellEnd"/>
+      <w:r>
+        <w:rPr>
+          <w:color w:val="00B050"/>
+        </w:rPr>
+        <w:t xml:space="preserve"> </w:t>
+      </w:r>
+      <w:proofErr w:type="spellStart"/>
+      <w:r>
+        <w:rPr>
+          <w:color w:val="00B050"/>
+        </w:rPr>
+        <w:t>sniffer</w:t>
+      </w:r>
+      <w:proofErr w:type="spellEnd"/>
+      <w:r>
+        <w:rPr>
+          <w:color w:val="00B050"/>
+        </w:rPr>
+        <w:t xml:space="preserve"> op </w:t>
+      </w:r>
+      <w:proofErr w:type="spellStart"/>
+      <w:r>
+        <w:rPr>
+          <w:color w:val="00B050"/>
+        </w:rPr>
+        <w:t>coreswitch</w:t>
+      </w:r>
+      <w:proofErr w:type="spellEnd"/>
+      <w:r>
+        <w:rPr>
+          <w:color w:val="00B050"/>
+        </w:rPr>
+        <w:t xml:space="preserve"> aangesloten</w:t>
       </w:r>
       <w:r>
         <w:rPr>
@@ -1088,11 +1464,19 @@
           <w:color w:val="00B050"/>
         </w:rPr>
       </w:pPr>
-      <w:r>
-        <w:rPr>
-          <w:color w:val="00B050"/>
-        </w:rPr>
-        <w:t xml:space="preserve">Teleporter werkend </w:t>
+      <w:proofErr w:type="spellStart"/>
+      <w:r>
+        <w:rPr>
+          <w:color w:val="00B050"/>
+        </w:rPr>
+        <w:t>Teleporter</w:t>
+      </w:r>
+      <w:proofErr w:type="spellEnd"/>
+      <w:r>
+        <w:rPr>
+          <w:color w:val="00B050"/>
+        </w:rPr>
+        <w:t xml:space="preserve"> werkend </w:t>
       </w:r>
       <w:r>
         <w:rPr>
@@ -1268,11 +1652,19 @@
           <w:color w:val="00B050"/>
         </w:rPr>
       </w:pPr>
-      <w:r>
-        <w:rPr>
-          <w:color w:val="00B050"/>
-        </w:rPr>
-        <w:t>Ending toegevoegd</w:t>
+      <w:proofErr w:type="spellStart"/>
+      <w:r>
+        <w:rPr>
+          <w:color w:val="00B050"/>
+        </w:rPr>
+        <w:t>Ending</w:t>
+      </w:r>
+      <w:proofErr w:type="spellEnd"/>
+      <w:r>
+        <w:rPr>
+          <w:color w:val="00B050"/>
+        </w:rPr>
+        <w:t xml:space="preserve"> toegevoegd</w:t>
       </w:r>
       <w:r>
         <w:rPr>
@@ -1296,7 +1688,21 @@
         <w:rPr>
           <w:color w:val="00B050"/>
         </w:rPr>
-        <w:t>Alle dialogs visueel verbeterd</w:t>
+        <w:t xml:space="preserve">Alle </w:t>
+      </w:r>
+      <w:proofErr w:type="spellStart"/>
+      <w:r>
+        <w:rPr>
+          <w:color w:val="00B050"/>
+        </w:rPr>
+        <w:t>dialogs</w:t>
+      </w:r>
+      <w:proofErr w:type="spellEnd"/>
+      <w:r>
+        <w:rPr>
+          <w:color w:val="00B050"/>
+        </w:rPr>
+        <w:t xml:space="preserve"> visueel verbeterd</w:t>
       </w:r>
       <w:r>
         <w:rPr>
@@ -1309,9 +1715,11 @@
       <w:pPr>
         <w:pStyle w:val="Kop1"/>
       </w:pPr>
+      <w:proofErr w:type="spellStart"/>
       <w:r>
         <w:t>Backlog</w:t>
       </w:r>
+      <w:proofErr w:type="spellEnd"/>
     </w:p>
     <w:p>
       <w:pPr>
@@ -1321,9 +1729,11 @@
           <w:numId w:val="30"/>
         </w:numPr>
       </w:pPr>
+      <w:proofErr w:type="spellStart"/>
       <w:r>
         <w:t>NPC’s</w:t>
       </w:r>
+      <w:proofErr w:type="spellEnd"/>
       <w:r>
         <w:t xml:space="preserve"> implementeren</w:t>
       </w:r>
@@ -1336,8 +1746,14 @@
           <w:numId w:val="30"/>
         </w:numPr>
       </w:pPr>
-      <w:r>
-        <w:t>Mechanics:</w:t>
+      <w:proofErr w:type="spellStart"/>
+      <w:r>
+        <w:lastRenderedPageBreak/>
+        <w:t>Mechanics</w:t>
+      </w:r>
+      <w:proofErr w:type="spellEnd"/>
+      <w:r>
+        <w:t>:</w:t>
       </w:r>
     </w:p>
     <w:p>
@@ -1348,8 +1764,13 @@
           <w:numId w:val="30"/>
         </w:numPr>
       </w:pPr>
-      <w:r>
-        <w:t>Suspicion counters voor elk personage</w:t>
+      <w:proofErr w:type="spellStart"/>
+      <w:r>
+        <w:t>Suspicion</w:t>
+      </w:r>
+      <w:proofErr w:type="spellEnd"/>
+      <w:r>
+        <w:t xml:space="preserve"> counters voor elk personage</w:t>
       </w:r>
     </w:p>
     <w:p>
@@ -1361,7 +1782,15 @@
         </w:numPr>
       </w:pPr>
       <w:r>
-        <w:t>Tellen hoe vaak iemand de speler heeft gezien (werkt richting suspicion counter)</w:t>
+        <w:t xml:space="preserve">Tellen hoe vaak iemand de speler heeft gezien (werkt richting </w:t>
+      </w:r>
+      <w:proofErr w:type="spellStart"/>
+      <w:r>
+        <w:t>suspicion</w:t>
+      </w:r>
+      <w:proofErr w:type="spellEnd"/>
+      <w:r>
+        <w:t xml:space="preserve"> counter)</w:t>
       </w:r>
     </w:p>
     <w:p>
@@ -1372,8 +1801,13 @@
           <w:numId w:val="30"/>
         </w:numPr>
       </w:pPr>
-      <w:r>
-        <w:t>Bugfixes en verbeteringen:</w:t>
+      <w:proofErr w:type="spellStart"/>
+      <w:r>
+        <w:t>Bugfixes</w:t>
+      </w:r>
+      <w:proofErr w:type="spellEnd"/>
+      <w:r>
+        <w:t xml:space="preserve"> en verbeteringen:</w:t>
       </w:r>
     </w:p>
     <w:p>
@@ -1385,9 +1819,13 @@
         </w:numPr>
       </w:pPr>
       <w:r>
-        <w:lastRenderedPageBreak/>
-        <w:t>Begintijd opslaan in State.Self.Starttime</w:t>
-      </w:r>
+        <w:t xml:space="preserve">Begintijd opslaan in </w:t>
+      </w:r>
+      <w:proofErr w:type="spellStart"/>
+      <w:r>
+        <w:t>State.Self.Starttime</w:t>
+      </w:r>
+      <w:proofErr w:type="spellEnd"/>
     </w:p>
     <w:p/>
     <w:sectPr>
@@ -1408,7 +1846,7 @@
 </file>
 
 <file path=word/endnotes.xml><?xml version="1.0" encoding="utf-8"?>
-<w:endnotes xmlns:wpc="http://schemas.microsoft.com/office/word/2010/wordprocessingCanvas" xmlns:cx="http://schemas.microsoft.com/office/drawing/2014/chartex" xmlns:cx1="http://schemas.microsoft.com/office/drawing/2015/9/8/chartex" xmlns:cx2="http://schemas.microsoft.com/office/drawing/2015/10/21/chartex" xmlns:cx3="http://schemas.microsoft.com/office/drawing/2016/5/9/chartex" xmlns:cx4="http://schemas.microsoft.com/office/drawing/2016/5/10/chartex" xmlns:cx5="http://schemas.microsoft.com/office/drawing/2016/5/11/chartex" xmlns:cx6="http://schemas.microsoft.com/office/drawing/2016/5/12/chartex" xmlns:cx7="http://schemas.microsoft.com/office/drawing/2016/5/13/chartex" xmlns:cx8="http://schemas.microsoft.com/office/drawing/2016/5/14/chartex" xmlns:mc="http://schemas.openxmlformats.org/markup-compatibility/2006" xmlns:o="urn:schemas-microsoft-com:office:office" xmlns:r="http://schemas.openxmlformats.org/officeDocument/2006/relationships" xmlns:m="http://schemas.openxmlformats.org/officeDocument/2006/math" xmlns:v="urn:schemas-microsoft-com:vml" xmlns:wp14="http://schemas.microsoft.com/office/word/2010/wordprocessingDrawing" xmlns:wp="http://schemas.openxmlformats.org/drawingml/2006/wordprocessingDrawing" xmlns:w10="urn:schemas-microsoft-com:office:word" xmlns:w="http://schemas.openxmlformats.org/wordprocessingml/2006/main" xmlns:w14="http://schemas.microsoft.com/office/word/2010/wordml" xmlns:w15="http://schemas.microsoft.com/office/word/2012/wordml" xmlns:w16se="http://schemas.microsoft.com/office/word/2015/wordml/symex" xmlns:wpg="http://schemas.microsoft.com/office/word/2010/wordprocessingGroup" xmlns:wpi="http://schemas.microsoft.com/office/word/2010/wordprocessingInk" xmlns:wne="http://schemas.microsoft.com/office/word/2006/wordml" xmlns:wps="http://schemas.microsoft.com/office/word/2010/wordprocessingShape" mc:Ignorable="w14 w15 w16se wp14">
+<w:endnotes xmlns:wpc="http://schemas.microsoft.com/office/word/2010/wordprocessingCanvas" xmlns:cx="http://schemas.microsoft.com/office/drawing/2014/chartex" xmlns:cx1="http://schemas.microsoft.com/office/drawing/2015/9/8/chartex" xmlns:cx2="http://schemas.microsoft.com/office/drawing/2015/10/21/chartex" xmlns:cx3="http://schemas.microsoft.com/office/drawing/2016/5/9/chartex" xmlns:cx4="http://schemas.microsoft.com/office/drawing/2016/5/10/chartex" xmlns:cx5="http://schemas.microsoft.com/office/drawing/2016/5/11/chartex" xmlns:cx6="http://schemas.microsoft.com/office/drawing/2016/5/12/chartex" xmlns:cx7="http://schemas.microsoft.com/office/drawing/2016/5/13/chartex" xmlns:cx8="http://schemas.microsoft.com/office/drawing/2016/5/14/chartex" xmlns:mc="http://schemas.openxmlformats.org/markup-compatibility/2006" xmlns:aink="http://schemas.microsoft.com/office/drawing/2016/ink" xmlns:am3d="http://schemas.microsoft.com/office/drawing/2017/model3d" xmlns:o="urn:schemas-microsoft-com:office:office" xmlns:r="http://schemas.openxmlformats.org/officeDocument/2006/relationships" xmlns:m="http://schemas.openxmlformats.org/officeDocument/2006/math" xmlns:v="urn:schemas-microsoft-com:vml" xmlns:wp14="http://schemas.microsoft.com/office/word/2010/wordprocessingDrawing" xmlns:wp="http://schemas.openxmlformats.org/drawingml/2006/wordprocessingDrawing" xmlns:w10="urn:schemas-microsoft-com:office:word" xmlns:w="http://schemas.openxmlformats.org/wordprocessingml/2006/main" xmlns:w14="http://schemas.microsoft.com/office/word/2010/wordml" xmlns:w15="http://schemas.microsoft.com/office/word/2012/wordml" xmlns:w16cid="http://schemas.microsoft.com/office/word/2016/wordml/cid" xmlns:w16se="http://schemas.microsoft.com/office/word/2015/wordml/symex" xmlns:wpg="http://schemas.microsoft.com/office/word/2010/wordprocessingGroup" xmlns:wpi="http://schemas.microsoft.com/office/word/2010/wordprocessingInk" xmlns:wne="http://schemas.microsoft.com/office/word/2006/wordml" xmlns:wps="http://schemas.microsoft.com/office/word/2010/wordprocessingShape" mc:Ignorable="w14 w15 w16se w16cid wp14">
   <w:endnote w:type="separator" w:id="-1">
     <w:p>
       <w:pPr>
@@ -1433,7 +1871,7 @@
 </file>
 
 <file path=word/footer1.xml><?xml version="1.0" encoding="utf-8"?>
-<w:ftr xmlns:wpc="http://schemas.microsoft.com/office/word/2010/wordprocessingCanvas" xmlns:cx="http://schemas.microsoft.com/office/drawing/2014/chartex" xmlns:cx1="http://schemas.microsoft.com/office/drawing/2015/9/8/chartex" xmlns:cx2="http://schemas.microsoft.com/office/drawing/2015/10/21/chartex" xmlns:cx3="http://schemas.microsoft.com/office/drawing/2016/5/9/chartex" xmlns:cx4="http://schemas.microsoft.com/office/drawing/2016/5/10/chartex" xmlns:cx5="http://schemas.microsoft.com/office/drawing/2016/5/11/chartex" xmlns:cx6="http://schemas.microsoft.com/office/drawing/2016/5/12/chartex" xmlns:cx7="http://schemas.microsoft.com/office/drawing/2016/5/13/chartex" xmlns:cx8="http://schemas.microsoft.com/office/drawing/2016/5/14/chartex" xmlns:mc="http://schemas.openxmlformats.org/markup-compatibility/2006" xmlns:o="urn:schemas-microsoft-com:office:office" xmlns:r="http://schemas.openxmlformats.org/officeDocument/2006/relationships" xmlns:m="http://schemas.openxmlformats.org/officeDocument/2006/math" xmlns:v="urn:schemas-microsoft-com:vml" xmlns:wp14="http://schemas.microsoft.com/office/word/2010/wordprocessingDrawing" xmlns:wp="http://schemas.openxmlformats.org/drawingml/2006/wordprocessingDrawing" xmlns:w10="urn:schemas-microsoft-com:office:word" xmlns:w="http://schemas.openxmlformats.org/wordprocessingml/2006/main" xmlns:w14="http://schemas.microsoft.com/office/word/2010/wordml" xmlns:w15="http://schemas.microsoft.com/office/word/2012/wordml" xmlns:w16se="http://schemas.microsoft.com/office/word/2015/wordml/symex" xmlns:wpg="http://schemas.microsoft.com/office/word/2010/wordprocessingGroup" xmlns:wpi="http://schemas.microsoft.com/office/word/2010/wordprocessingInk" xmlns:wne="http://schemas.microsoft.com/office/word/2006/wordml" xmlns:wps="http://schemas.microsoft.com/office/word/2010/wordprocessingShape" mc:Ignorable="w14 w15 w16se wp14">
+<w:ftr xmlns:wpc="http://schemas.microsoft.com/office/word/2010/wordprocessingCanvas" xmlns:cx="http://schemas.microsoft.com/office/drawing/2014/chartex" xmlns:cx1="http://schemas.microsoft.com/office/drawing/2015/9/8/chartex" xmlns:cx2="http://schemas.microsoft.com/office/drawing/2015/10/21/chartex" xmlns:cx3="http://schemas.microsoft.com/office/drawing/2016/5/9/chartex" xmlns:cx4="http://schemas.microsoft.com/office/drawing/2016/5/10/chartex" xmlns:cx5="http://schemas.microsoft.com/office/drawing/2016/5/11/chartex" xmlns:cx6="http://schemas.microsoft.com/office/drawing/2016/5/12/chartex" xmlns:cx7="http://schemas.microsoft.com/office/drawing/2016/5/13/chartex" xmlns:cx8="http://schemas.microsoft.com/office/drawing/2016/5/14/chartex" xmlns:mc="http://schemas.openxmlformats.org/markup-compatibility/2006" xmlns:aink="http://schemas.microsoft.com/office/drawing/2016/ink" xmlns:am3d="http://schemas.microsoft.com/office/drawing/2017/model3d" xmlns:o="urn:schemas-microsoft-com:office:office" xmlns:r="http://schemas.openxmlformats.org/officeDocument/2006/relationships" xmlns:m="http://schemas.openxmlformats.org/officeDocument/2006/math" xmlns:v="urn:schemas-microsoft-com:vml" xmlns:wp14="http://schemas.microsoft.com/office/word/2010/wordprocessingDrawing" xmlns:wp="http://schemas.openxmlformats.org/drawingml/2006/wordprocessingDrawing" xmlns:w10="urn:schemas-microsoft-com:office:word" xmlns:w="http://schemas.openxmlformats.org/wordprocessingml/2006/main" xmlns:w14="http://schemas.microsoft.com/office/word/2010/wordml" xmlns:w15="http://schemas.microsoft.com/office/word/2012/wordml" xmlns:w16cid="http://schemas.microsoft.com/office/word/2016/wordml/cid" xmlns:w16se="http://schemas.microsoft.com/office/word/2015/wordml/symex" xmlns:wpg="http://schemas.microsoft.com/office/word/2010/wordprocessingGroup" xmlns:wpi="http://schemas.microsoft.com/office/word/2010/wordprocessingInk" xmlns:wne="http://schemas.microsoft.com/office/word/2006/wordml" xmlns:wps="http://schemas.microsoft.com/office/word/2010/wordprocessingShape" mc:Ignorable="w14 w15 w16se w16cid wp14">
   <w:p>
     <w:pPr>
       <w:pStyle w:val="Voettekst"/>
@@ -1825,7 +2263,7 @@
 </file>
 
 <file path=word/footer2.xml><?xml version="1.0" encoding="utf-8"?>
-<w:ftr xmlns:wpc="http://schemas.microsoft.com/office/word/2010/wordprocessingCanvas" xmlns:cx="http://schemas.microsoft.com/office/drawing/2014/chartex" xmlns:cx1="http://schemas.microsoft.com/office/drawing/2015/9/8/chartex" xmlns:cx2="http://schemas.microsoft.com/office/drawing/2015/10/21/chartex" xmlns:cx3="http://schemas.microsoft.com/office/drawing/2016/5/9/chartex" xmlns:cx4="http://schemas.microsoft.com/office/drawing/2016/5/10/chartex" xmlns:cx5="http://schemas.microsoft.com/office/drawing/2016/5/11/chartex" xmlns:cx6="http://schemas.microsoft.com/office/drawing/2016/5/12/chartex" xmlns:cx7="http://schemas.microsoft.com/office/drawing/2016/5/13/chartex" xmlns:cx8="http://schemas.microsoft.com/office/drawing/2016/5/14/chartex" xmlns:mc="http://schemas.openxmlformats.org/markup-compatibility/2006" xmlns:o="urn:schemas-microsoft-com:office:office" xmlns:r="http://schemas.openxmlformats.org/officeDocument/2006/relationships" xmlns:m="http://schemas.openxmlformats.org/officeDocument/2006/math" xmlns:v="urn:schemas-microsoft-com:vml" xmlns:wp14="http://schemas.microsoft.com/office/word/2010/wordprocessingDrawing" xmlns:wp="http://schemas.openxmlformats.org/drawingml/2006/wordprocessingDrawing" xmlns:w10="urn:schemas-microsoft-com:office:word" xmlns:w="http://schemas.openxmlformats.org/wordprocessingml/2006/main" xmlns:w14="http://schemas.microsoft.com/office/word/2010/wordml" xmlns:w15="http://schemas.microsoft.com/office/word/2012/wordml" xmlns:w16se="http://schemas.microsoft.com/office/word/2015/wordml/symex" xmlns:wpg="http://schemas.microsoft.com/office/word/2010/wordprocessingGroup" xmlns:wpi="http://schemas.microsoft.com/office/word/2010/wordprocessingInk" xmlns:wne="http://schemas.microsoft.com/office/word/2006/wordml" xmlns:wps="http://schemas.microsoft.com/office/word/2010/wordprocessingShape" mc:Ignorable="w14 w15 w16se wp14">
+<w:ftr xmlns:wpc="http://schemas.microsoft.com/office/word/2010/wordprocessingCanvas" xmlns:cx="http://schemas.microsoft.com/office/drawing/2014/chartex" xmlns:cx1="http://schemas.microsoft.com/office/drawing/2015/9/8/chartex" xmlns:cx2="http://schemas.microsoft.com/office/drawing/2015/10/21/chartex" xmlns:cx3="http://schemas.microsoft.com/office/drawing/2016/5/9/chartex" xmlns:cx4="http://schemas.microsoft.com/office/drawing/2016/5/10/chartex" xmlns:cx5="http://schemas.microsoft.com/office/drawing/2016/5/11/chartex" xmlns:cx6="http://schemas.microsoft.com/office/drawing/2016/5/12/chartex" xmlns:cx7="http://schemas.microsoft.com/office/drawing/2016/5/13/chartex" xmlns:cx8="http://schemas.microsoft.com/office/drawing/2016/5/14/chartex" xmlns:mc="http://schemas.openxmlformats.org/markup-compatibility/2006" xmlns:aink="http://schemas.microsoft.com/office/drawing/2016/ink" xmlns:am3d="http://schemas.microsoft.com/office/drawing/2017/model3d" xmlns:o="urn:schemas-microsoft-com:office:office" xmlns:r="http://schemas.openxmlformats.org/officeDocument/2006/relationships" xmlns:m="http://schemas.openxmlformats.org/officeDocument/2006/math" xmlns:v="urn:schemas-microsoft-com:vml" xmlns:wp14="http://schemas.microsoft.com/office/word/2010/wordprocessingDrawing" xmlns:wp="http://schemas.openxmlformats.org/drawingml/2006/wordprocessingDrawing" xmlns:w10="urn:schemas-microsoft-com:office:word" xmlns:w="http://schemas.openxmlformats.org/wordprocessingml/2006/main" xmlns:w14="http://schemas.microsoft.com/office/word/2010/wordml" xmlns:w15="http://schemas.microsoft.com/office/word/2012/wordml" xmlns:w16cid="http://schemas.microsoft.com/office/word/2016/wordml/cid" xmlns:w16se="http://schemas.microsoft.com/office/word/2015/wordml/symex" xmlns:wpg="http://schemas.microsoft.com/office/word/2010/wordprocessingGroup" xmlns:wpi="http://schemas.microsoft.com/office/word/2010/wordprocessingInk" xmlns:wne="http://schemas.microsoft.com/office/word/2006/wordml" xmlns:wps="http://schemas.microsoft.com/office/word/2010/wordprocessingShape" mc:Ignorable="w14 w15 w16se w16cid wp14">
   <w:p>
     <w:pPr>
       <w:pStyle w:val="Voettekst"/>
@@ -1904,7 +2342,7 @@
                             <w:rPr>
                               <w:noProof/>
                             </w:rPr>
-                            <w:t>1</w:t>
+                            <w:t>3</w:t>
                           </w:r>
                           <w:r>
                             <w:fldChar w:fldCharType="end"/>
@@ -2022,7 +2460,7 @@
                       <w:rPr>
                         <w:noProof/>
                       </w:rPr>
-                      <w:t>1</w:t>
+                      <w:t>3</w:t>
                     </w:r>
                     <w:r>
                       <w:fldChar w:fldCharType="end"/>
@@ -2217,7 +2655,7 @@
 </file>
 
 <file path=word/footer3.xml><?xml version="1.0" encoding="utf-8"?>
-<w:ftr xmlns:wpc="http://schemas.microsoft.com/office/word/2010/wordprocessingCanvas" xmlns:cx="http://schemas.microsoft.com/office/drawing/2014/chartex" xmlns:cx1="http://schemas.microsoft.com/office/drawing/2015/9/8/chartex" xmlns:cx2="http://schemas.microsoft.com/office/drawing/2015/10/21/chartex" xmlns:cx3="http://schemas.microsoft.com/office/drawing/2016/5/9/chartex" xmlns:cx4="http://schemas.microsoft.com/office/drawing/2016/5/10/chartex" xmlns:cx5="http://schemas.microsoft.com/office/drawing/2016/5/11/chartex" xmlns:cx6="http://schemas.microsoft.com/office/drawing/2016/5/12/chartex" xmlns:cx7="http://schemas.microsoft.com/office/drawing/2016/5/13/chartex" xmlns:cx8="http://schemas.microsoft.com/office/drawing/2016/5/14/chartex" xmlns:mc="http://schemas.openxmlformats.org/markup-compatibility/2006" xmlns:o="urn:schemas-microsoft-com:office:office" xmlns:r="http://schemas.openxmlformats.org/officeDocument/2006/relationships" xmlns:m="http://schemas.openxmlformats.org/officeDocument/2006/math" xmlns:v="urn:schemas-microsoft-com:vml" xmlns:wp14="http://schemas.microsoft.com/office/word/2010/wordprocessingDrawing" xmlns:wp="http://schemas.openxmlformats.org/drawingml/2006/wordprocessingDrawing" xmlns:w10="urn:schemas-microsoft-com:office:word" xmlns:w="http://schemas.openxmlformats.org/wordprocessingml/2006/main" xmlns:w14="http://schemas.microsoft.com/office/word/2010/wordml" xmlns:w15="http://schemas.microsoft.com/office/word/2012/wordml" xmlns:w16se="http://schemas.microsoft.com/office/word/2015/wordml/symex" xmlns:wpg="http://schemas.microsoft.com/office/word/2010/wordprocessingGroup" xmlns:wpi="http://schemas.microsoft.com/office/word/2010/wordprocessingInk" xmlns:wne="http://schemas.microsoft.com/office/word/2006/wordml" xmlns:wps="http://schemas.microsoft.com/office/word/2010/wordprocessingShape" mc:Ignorable="w14 w15 w16se wp14">
+<w:ftr xmlns:wpc="http://schemas.microsoft.com/office/word/2010/wordprocessingCanvas" xmlns:cx="http://schemas.microsoft.com/office/drawing/2014/chartex" xmlns:cx1="http://schemas.microsoft.com/office/drawing/2015/9/8/chartex" xmlns:cx2="http://schemas.microsoft.com/office/drawing/2015/10/21/chartex" xmlns:cx3="http://schemas.microsoft.com/office/drawing/2016/5/9/chartex" xmlns:cx4="http://schemas.microsoft.com/office/drawing/2016/5/10/chartex" xmlns:cx5="http://schemas.microsoft.com/office/drawing/2016/5/11/chartex" xmlns:cx6="http://schemas.microsoft.com/office/drawing/2016/5/12/chartex" xmlns:cx7="http://schemas.microsoft.com/office/drawing/2016/5/13/chartex" xmlns:cx8="http://schemas.microsoft.com/office/drawing/2016/5/14/chartex" xmlns:mc="http://schemas.openxmlformats.org/markup-compatibility/2006" xmlns:aink="http://schemas.microsoft.com/office/drawing/2016/ink" xmlns:am3d="http://schemas.microsoft.com/office/drawing/2017/model3d" xmlns:o="urn:schemas-microsoft-com:office:office" xmlns:r="http://schemas.openxmlformats.org/officeDocument/2006/relationships" xmlns:m="http://schemas.openxmlformats.org/officeDocument/2006/math" xmlns:v="urn:schemas-microsoft-com:vml" xmlns:wp14="http://schemas.microsoft.com/office/word/2010/wordprocessingDrawing" xmlns:wp="http://schemas.openxmlformats.org/drawingml/2006/wordprocessingDrawing" xmlns:w10="urn:schemas-microsoft-com:office:word" xmlns:w="http://schemas.openxmlformats.org/wordprocessingml/2006/main" xmlns:w14="http://schemas.microsoft.com/office/word/2010/wordml" xmlns:w15="http://schemas.microsoft.com/office/word/2012/wordml" xmlns:w16cid="http://schemas.microsoft.com/office/word/2016/wordml/cid" xmlns:w16se="http://schemas.microsoft.com/office/word/2015/wordml/symex" xmlns:wpg="http://schemas.microsoft.com/office/word/2010/wordprocessingGroup" xmlns:wpi="http://schemas.microsoft.com/office/word/2010/wordprocessingInk" xmlns:wne="http://schemas.microsoft.com/office/word/2006/wordml" xmlns:wps="http://schemas.microsoft.com/office/word/2010/wordprocessingShape" mc:Ignorable="w14 w15 w16se w16cid wp14">
   <w:p>
     <w:pPr>
       <w:pStyle w:val="Voettekst"/>
@@ -2227,7 +2665,7 @@
 </file>
 
 <file path=word/footnotes.xml><?xml version="1.0" encoding="utf-8"?>
-<w:footnotes xmlns:wpc="http://schemas.microsoft.com/office/word/2010/wordprocessingCanvas" xmlns:cx="http://schemas.microsoft.com/office/drawing/2014/chartex" xmlns:cx1="http://schemas.microsoft.com/office/drawing/2015/9/8/chartex" xmlns:cx2="http://schemas.microsoft.com/office/drawing/2015/10/21/chartex" xmlns:cx3="http://schemas.microsoft.com/office/drawing/2016/5/9/chartex" xmlns:cx4="http://schemas.microsoft.com/office/drawing/2016/5/10/chartex" xmlns:cx5="http://schemas.microsoft.com/office/drawing/2016/5/11/chartex" xmlns:cx6="http://schemas.microsoft.com/office/drawing/2016/5/12/chartex" xmlns:cx7="http://schemas.microsoft.com/office/drawing/2016/5/13/chartex" xmlns:cx8="http://schemas.microsoft.com/office/drawing/2016/5/14/chartex" xmlns:mc="http://schemas.openxmlformats.org/markup-compatibility/2006" xmlns:o="urn:schemas-microsoft-com:office:office" xmlns:r="http://schemas.openxmlformats.org/officeDocument/2006/relationships" xmlns:m="http://schemas.openxmlformats.org/officeDocument/2006/math" xmlns:v="urn:schemas-microsoft-com:vml" xmlns:wp14="http://schemas.microsoft.com/office/word/2010/wordprocessingDrawing" xmlns:wp="http://schemas.openxmlformats.org/drawingml/2006/wordprocessingDrawing" xmlns:w10="urn:schemas-microsoft-com:office:word" xmlns:w="http://schemas.openxmlformats.org/wordprocessingml/2006/main" xmlns:w14="http://schemas.microsoft.com/office/word/2010/wordml" xmlns:w15="http://schemas.microsoft.com/office/word/2012/wordml" xmlns:w16se="http://schemas.microsoft.com/office/word/2015/wordml/symex" xmlns:wpg="http://schemas.microsoft.com/office/word/2010/wordprocessingGroup" xmlns:wpi="http://schemas.microsoft.com/office/word/2010/wordprocessingInk" xmlns:wne="http://schemas.microsoft.com/office/word/2006/wordml" xmlns:wps="http://schemas.microsoft.com/office/word/2010/wordprocessingShape" mc:Ignorable="w14 w15 w16se wp14">
+<w:footnotes xmlns:wpc="http://schemas.microsoft.com/office/word/2010/wordprocessingCanvas" xmlns:cx="http://schemas.microsoft.com/office/drawing/2014/chartex" xmlns:cx1="http://schemas.microsoft.com/office/drawing/2015/9/8/chartex" xmlns:cx2="http://schemas.microsoft.com/office/drawing/2015/10/21/chartex" xmlns:cx3="http://schemas.microsoft.com/office/drawing/2016/5/9/chartex" xmlns:cx4="http://schemas.microsoft.com/office/drawing/2016/5/10/chartex" xmlns:cx5="http://schemas.microsoft.com/office/drawing/2016/5/11/chartex" xmlns:cx6="http://schemas.microsoft.com/office/drawing/2016/5/12/chartex" xmlns:cx7="http://schemas.microsoft.com/office/drawing/2016/5/13/chartex" xmlns:cx8="http://schemas.microsoft.com/office/drawing/2016/5/14/chartex" xmlns:mc="http://schemas.openxmlformats.org/markup-compatibility/2006" xmlns:aink="http://schemas.microsoft.com/office/drawing/2016/ink" xmlns:am3d="http://schemas.microsoft.com/office/drawing/2017/model3d" xmlns:o="urn:schemas-microsoft-com:office:office" xmlns:r="http://schemas.openxmlformats.org/officeDocument/2006/relationships" xmlns:m="http://schemas.openxmlformats.org/officeDocument/2006/math" xmlns:v="urn:schemas-microsoft-com:vml" xmlns:wp14="http://schemas.microsoft.com/office/word/2010/wordprocessingDrawing" xmlns:wp="http://schemas.openxmlformats.org/drawingml/2006/wordprocessingDrawing" xmlns:w10="urn:schemas-microsoft-com:office:word" xmlns:w="http://schemas.openxmlformats.org/wordprocessingml/2006/main" xmlns:w14="http://schemas.microsoft.com/office/word/2010/wordml" xmlns:w15="http://schemas.microsoft.com/office/word/2012/wordml" xmlns:w16cid="http://schemas.microsoft.com/office/word/2016/wordml/cid" xmlns:w16se="http://schemas.microsoft.com/office/word/2015/wordml/symex" xmlns:wpg="http://schemas.microsoft.com/office/word/2010/wordprocessingGroup" xmlns:wpi="http://schemas.microsoft.com/office/word/2010/wordprocessingInk" xmlns:wne="http://schemas.microsoft.com/office/word/2006/wordml" xmlns:wps="http://schemas.microsoft.com/office/word/2010/wordprocessingShape" mc:Ignorable="w14 w15 w16se w16cid wp14">
   <w:footnote w:type="separator" w:id="-1">
     <w:p>
       <w:pPr>
@@ -2252,7 +2690,7 @@
 </file>
 
 <file path=word/header1.xml><?xml version="1.0" encoding="utf-8"?>
-<w:hdr xmlns:wpc="http://schemas.microsoft.com/office/word/2010/wordprocessingCanvas" xmlns:cx="http://schemas.microsoft.com/office/drawing/2014/chartex" xmlns:cx1="http://schemas.microsoft.com/office/drawing/2015/9/8/chartex" xmlns:cx2="http://schemas.microsoft.com/office/drawing/2015/10/21/chartex" xmlns:cx3="http://schemas.microsoft.com/office/drawing/2016/5/9/chartex" xmlns:cx4="http://schemas.microsoft.com/office/drawing/2016/5/10/chartex" xmlns:cx5="http://schemas.microsoft.com/office/drawing/2016/5/11/chartex" xmlns:cx6="http://schemas.microsoft.com/office/drawing/2016/5/12/chartex" xmlns:cx7="http://schemas.microsoft.com/office/drawing/2016/5/13/chartex" xmlns:cx8="http://schemas.microsoft.com/office/drawing/2016/5/14/chartex" xmlns:mc="http://schemas.openxmlformats.org/markup-compatibility/2006" xmlns:o="urn:schemas-microsoft-com:office:office" xmlns:r="http://schemas.openxmlformats.org/officeDocument/2006/relationships" xmlns:m="http://schemas.openxmlformats.org/officeDocument/2006/math" xmlns:v="urn:schemas-microsoft-com:vml" xmlns:wp14="http://schemas.microsoft.com/office/word/2010/wordprocessingDrawing" xmlns:wp="http://schemas.openxmlformats.org/drawingml/2006/wordprocessingDrawing" xmlns:w10="urn:schemas-microsoft-com:office:word" xmlns:w="http://schemas.openxmlformats.org/wordprocessingml/2006/main" xmlns:w14="http://schemas.microsoft.com/office/word/2010/wordml" xmlns:w15="http://schemas.microsoft.com/office/word/2012/wordml" xmlns:w16se="http://schemas.microsoft.com/office/word/2015/wordml/symex" xmlns:wpg="http://schemas.microsoft.com/office/word/2010/wordprocessingGroup" xmlns:wpi="http://schemas.microsoft.com/office/word/2010/wordprocessingInk" xmlns:wne="http://schemas.microsoft.com/office/word/2006/wordml" xmlns:wps="http://schemas.microsoft.com/office/word/2010/wordprocessingShape" mc:Ignorable="w14 w15 w16se wp14">
+<w:hdr xmlns:wpc="http://schemas.microsoft.com/office/word/2010/wordprocessingCanvas" xmlns:cx="http://schemas.microsoft.com/office/drawing/2014/chartex" xmlns:cx1="http://schemas.microsoft.com/office/drawing/2015/9/8/chartex" xmlns:cx2="http://schemas.microsoft.com/office/drawing/2015/10/21/chartex" xmlns:cx3="http://schemas.microsoft.com/office/drawing/2016/5/9/chartex" xmlns:cx4="http://schemas.microsoft.com/office/drawing/2016/5/10/chartex" xmlns:cx5="http://schemas.microsoft.com/office/drawing/2016/5/11/chartex" xmlns:cx6="http://schemas.microsoft.com/office/drawing/2016/5/12/chartex" xmlns:cx7="http://schemas.microsoft.com/office/drawing/2016/5/13/chartex" xmlns:cx8="http://schemas.microsoft.com/office/drawing/2016/5/14/chartex" xmlns:mc="http://schemas.openxmlformats.org/markup-compatibility/2006" xmlns:aink="http://schemas.microsoft.com/office/drawing/2016/ink" xmlns:am3d="http://schemas.microsoft.com/office/drawing/2017/model3d" xmlns:o="urn:schemas-microsoft-com:office:office" xmlns:r="http://schemas.openxmlformats.org/officeDocument/2006/relationships" xmlns:m="http://schemas.openxmlformats.org/officeDocument/2006/math" xmlns:v="urn:schemas-microsoft-com:vml" xmlns:wp14="http://schemas.microsoft.com/office/word/2010/wordprocessingDrawing" xmlns:wp="http://schemas.openxmlformats.org/drawingml/2006/wordprocessingDrawing" xmlns:w10="urn:schemas-microsoft-com:office:word" xmlns:w="http://schemas.openxmlformats.org/wordprocessingml/2006/main" xmlns:w14="http://schemas.microsoft.com/office/word/2010/wordml" xmlns:w15="http://schemas.microsoft.com/office/word/2012/wordml" xmlns:w16cid="http://schemas.microsoft.com/office/word/2016/wordml/cid" xmlns:w16se="http://schemas.microsoft.com/office/word/2015/wordml/symex" xmlns:wpg="http://schemas.microsoft.com/office/word/2010/wordprocessingGroup" xmlns:wpi="http://schemas.microsoft.com/office/word/2010/wordprocessingInk" xmlns:wne="http://schemas.microsoft.com/office/word/2006/wordml" xmlns:wps="http://schemas.microsoft.com/office/word/2010/wordprocessingShape" mc:Ignorable="w14 w15 w16se w16cid wp14">
   <w:p>
     <w:pPr>
       <w:spacing w:before="0" w:after="0" w:line="240" w:lineRule="auto"/>
@@ -2262,7 +2700,7 @@
 </file>
 
 <file path=word/header2.xml><?xml version="1.0" encoding="utf-8"?>
-<w:hdr xmlns:wpc="http://schemas.microsoft.com/office/word/2010/wordprocessingCanvas" xmlns:cx="http://schemas.microsoft.com/office/drawing/2014/chartex" xmlns:cx1="http://schemas.microsoft.com/office/drawing/2015/9/8/chartex" xmlns:cx2="http://schemas.microsoft.com/office/drawing/2015/10/21/chartex" xmlns:cx3="http://schemas.microsoft.com/office/drawing/2016/5/9/chartex" xmlns:cx4="http://schemas.microsoft.com/office/drawing/2016/5/10/chartex" xmlns:cx5="http://schemas.microsoft.com/office/drawing/2016/5/11/chartex" xmlns:cx6="http://schemas.microsoft.com/office/drawing/2016/5/12/chartex" xmlns:cx7="http://schemas.microsoft.com/office/drawing/2016/5/13/chartex" xmlns:cx8="http://schemas.microsoft.com/office/drawing/2016/5/14/chartex" xmlns:mc="http://schemas.openxmlformats.org/markup-compatibility/2006" xmlns:o="urn:schemas-microsoft-com:office:office" xmlns:r="http://schemas.openxmlformats.org/officeDocument/2006/relationships" xmlns:m="http://schemas.openxmlformats.org/officeDocument/2006/math" xmlns:v="urn:schemas-microsoft-com:vml" xmlns:wp14="http://schemas.microsoft.com/office/word/2010/wordprocessingDrawing" xmlns:wp="http://schemas.openxmlformats.org/drawingml/2006/wordprocessingDrawing" xmlns:w10="urn:schemas-microsoft-com:office:word" xmlns:w="http://schemas.openxmlformats.org/wordprocessingml/2006/main" xmlns:w14="http://schemas.microsoft.com/office/word/2010/wordml" xmlns:w15="http://schemas.microsoft.com/office/word/2012/wordml" xmlns:w16se="http://schemas.microsoft.com/office/word/2015/wordml/symex" xmlns:wpg="http://schemas.microsoft.com/office/word/2010/wordprocessingGroup" xmlns:wpi="http://schemas.microsoft.com/office/word/2010/wordprocessingInk" xmlns:wne="http://schemas.microsoft.com/office/word/2006/wordml" xmlns:wps="http://schemas.microsoft.com/office/word/2010/wordprocessingShape" mc:Ignorable="w14 w15 w16se wp14">
+<w:hdr xmlns:wpc="http://schemas.microsoft.com/office/word/2010/wordprocessingCanvas" xmlns:cx="http://schemas.microsoft.com/office/drawing/2014/chartex" xmlns:cx1="http://schemas.microsoft.com/office/drawing/2015/9/8/chartex" xmlns:cx2="http://schemas.microsoft.com/office/drawing/2015/10/21/chartex" xmlns:cx3="http://schemas.microsoft.com/office/drawing/2016/5/9/chartex" xmlns:cx4="http://schemas.microsoft.com/office/drawing/2016/5/10/chartex" xmlns:cx5="http://schemas.microsoft.com/office/drawing/2016/5/11/chartex" xmlns:cx6="http://schemas.microsoft.com/office/drawing/2016/5/12/chartex" xmlns:cx7="http://schemas.microsoft.com/office/drawing/2016/5/13/chartex" xmlns:cx8="http://schemas.microsoft.com/office/drawing/2016/5/14/chartex" xmlns:mc="http://schemas.openxmlformats.org/markup-compatibility/2006" xmlns:aink="http://schemas.microsoft.com/office/drawing/2016/ink" xmlns:am3d="http://schemas.microsoft.com/office/drawing/2017/model3d" xmlns:o="urn:schemas-microsoft-com:office:office" xmlns:r="http://schemas.openxmlformats.org/officeDocument/2006/relationships" xmlns:m="http://schemas.openxmlformats.org/officeDocument/2006/math" xmlns:v="urn:schemas-microsoft-com:vml" xmlns:wp14="http://schemas.microsoft.com/office/word/2010/wordprocessingDrawing" xmlns:wp="http://schemas.openxmlformats.org/drawingml/2006/wordprocessingDrawing" xmlns:w10="urn:schemas-microsoft-com:office:word" xmlns:w="http://schemas.openxmlformats.org/wordprocessingml/2006/main" xmlns:w14="http://schemas.microsoft.com/office/word/2010/wordml" xmlns:w15="http://schemas.microsoft.com/office/word/2012/wordml" xmlns:w16cid="http://schemas.microsoft.com/office/word/2016/wordml/cid" xmlns:w16se="http://schemas.microsoft.com/office/word/2015/wordml/symex" xmlns:wpg="http://schemas.microsoft.com/office/word/2010/wordprocessingGroup" xmlns:wpi="http://schemas.microsoft.com/office/word/2010/wordprocessingInk" xmlns:wne="http://schemas.microsoft.com/office/word/2006/wordml" xmlns:wps="http://schemas.microsoft.com/office/word/2010/wordprocessingShape" mc:Ignorable="w14 w15 w16se w16cid wp14">
   <w:p>
     <w:pPr>
       <w:spacing w:before="0" w:after="0" w:line="240" w:lineRule="auto"/>
@@ -2272,7 +2710,7 @@
 </file>
 
 <file path=word/header3.xml><?xml version="1.0" encoding="utf-8"?>
-<w:hdr xmlns:wpc="http://schemas.microsoft.com/office/word/2010/wordprocessingCanvas" xmlns:cx="http://schemas.microsoft.com/office/drawing/2014/chartex" xmlns:cx1="http://schemas.microsoft.com/office/drawing/2015/9/8/chartex" xmlns:cx2="http://schemas.microsoft.com/office/drawing/2015/10/21/chartex" xmlns:cx3="http://schemas.microsoft.com/office/drawing/2016/5/9/chartex" xmlns:cx4="http://schemas.microsoft.com/office/drawing/2016/5/10/chartex" xmlns:cx5="http://schemas.microsoft.com/office/drawing/2016/5/11/chartex" xmlns:cx6="http://schemas.microsoft.com/office/drawing/2016/5/12/chartex" xmlns:cx7="http://schemas.microsoft.com/office/drawing/2016/5/13/chartex" xmlns:cx8="http://schemas.microsoft.com/office/drawing/2016/5/14/chartex" xmlns:mc="http://schemas.openxmlformats.org/markup-compatibility/2006" xmlns:o="urn:schemas-microsoft-com:office:office" xmlns:r="http://schemas.openxmlformats.org/officeDocument/2006/relationships" xmlns:m="http://schemas.openxmlformats.org/officeDocument/2006/math" xmlns:v="urn:schemas-microsoft-com:vml" xmlns:wp14="http://schemas.microsoft.com/office/word/2010/wordprocessingDrawing" xmlns:wp="http://schemas.openxmlformats.org/drawingml/2006/wordprocessingDrawing" xmlns:w10="urn:schemas-microsoft-com:office:word" xmlns:w="http://schemas.openxmlformats.org/wordprocessingml/2006/main" xmlns:w14="http://schemas.microsoft.com/office/word/2010/wordml" xmlns:w15="http://schemas.microsoft.com/office/word/2012/wordml" xmlns:w16se="http://schemas.microsoft.com/office/word/2015/wordml/symex" xmlns:wpg="http://schemas.microsoft.com/office/word/2010/wordprocessingGroup" xmlns:wpi="http://schemas.microsoft.com/office/word/2010/wordprocessingInk" xmlns:wne="http://schemas.microsoft.com/office/word/2006/wordml" xmlns:wps="http://schemas.microsoft.com/office/word/2010/wordprocessingShape" mc:Ignorable="w14 w15 w16se wp14">
+<w:hdr xmlns:wpc="http://schemas.microsoft.com/office/word/2010/wordprocessingCanvas" xmlns:cx="http://schemas.microsoft.com/office/drawing/2014/chartex" xmlns:cx1="http://schemas.microsoft.com/office/drawing/2015/9/8/chartex" xmlns:cx2="http://schemas.microsoft.com/office/drawing/2015/10/21/chartex" xmlns:cx3="http://schemas.microsoft.com/office/drawing/2016/5/9/chartex" xmlns:cx4="http://schemas.microsoft.com/office/drawing/2016/5/10/chartex" xmlns:cx5="http://schemas.microsoft.com/office/drawing/2016/5/11/chartex" xmlns:cx6="http://schemas.microsoft.com/office/drawing/2016/5/12/chartex" xmlns:cx7="http://schemas.microsoft.com/office/drawing/2016/5/13/chartex" xmlns:cx8="http://schemas.microsoft.com/office/drawing/2016/5/14/chartex" xmlns:mc="http://schemas.openxmlformats.org/markup-compatibility/2006" xmlns:aink="http://schemas.microsoft.com/office/drawing/2016/ink" xmlns:am3d="http://schemas.microsoft.com/office/drawing/2017/model3d" xmlns:o="urn:schemas-microsoft-com:office:office" xmlns:r="http://schemas.openxmlformats.org/officeDocument/2006/relationships" xmlns:m="http://schemas.openxmlformats.org/officeDocument/2006/math" xmlns:v="urn:schemas-microsoft-com:vml" xmlns:wp14="http://schemas.microsoft.com/office/word/2010/wordprocessingDrawing" xmlns:wp="http://schemas.openxmlformats.org/drawingml/2006/wordprocessingDrawing" xmlns:w10="urn:schemas-microsoft-com:office:word" xmlns:w="http://schemas.openxmlformats.org/wordprocessingml/2006/main" xmlns:w14="http://schemas.microsoft.com/office/word/2010/wordml" xmlns:w15="http://schemas.microsoft.com/office/word/2012/wordml" xmlns:w16cid="http://schemas.microsoft.com/office/word/2016/wordml/cid" xmlns:w16se="http://schemas.microsoft.com/office/word/2015/wordml/symex" xmlns:wpg="http://schemas.microsoft.com/office/word/2010/wordprocessingGroup" xmlns:wpi="http://schemas.microsoft.com/office/word/2010/wordprocessingInk" xmlns:wne="http://schemas.microsoft.com/office/word/2006/wordml" xmlns:wps="http://schemas.microsoft.com/office/word/2010/wordprocessingShape" mc:Ignorable="w14 w15 w16se w16cid wp14">
   <w:p>
     <w:pPr>
       <w:spacing w:before="0" w:after="0" w:line="240" w:lineRule="auto"/>
@@ -2282,7 +2720,7 @@
 </file>
 
 <file path=word/numbering.xml><?xml version="1.0" encoding="utf-8"?>
-<w:numbering xmlns:wpc="http://schemas.microsoft.com/office/word/2010/wordprocessingCanvas" xmlns:cx="http://schemas.microsoft.com/office/drawing/2014/chartex" xmlns:cx1="http://schemas.microsoft.com/office/drawing/2015/9/8/chartex" xmlns:cx2="http://schemas.microsoft.com/office/drawing/2015/10/21/chartex" xmlns:cx3="http://schemas.microsoft.com/office/drawing/2016/5/9/chartex" xmlns:cx4="http://schemas.microsoft.com/office/drawing/2016/5/10/chartex" xmlns:cx5="http://schemas.microsoft.com/office/drawing/2016/5/11/chartex" xmlns:cx6="http://schemas.microsoft.com/office/drawing/2016/5/12/chartex" xmlns:cx7="http://schemas.microsoft.com/office/drawing/2016/5/13/chartex" xmlns:cx8="http://schemas.microsoft.com/office/drawing/2016/5/14/chartex" xmlns:mc="http://schemas.openxmlformats.org/markup-compatibility/2006" xmlns:o="urn:schemas-microsoft-com:office:office" xmlns:r="http://schemas.openxmlformats.org/officeDocument/2006/relationships" xmlns:m="http://schemas.openxmlformats.org/officeDocument/2006/math" xmlns:v="urn:schemas-microsoft-com:vml" xmlns:wp14="http://schemas.microsoft.com/office/word/2010/wordprocessingDrawing" xmlns:wp="http://schemas.openxmlformats.org/drawingml/2006/wordprocessingDrawing" xmlns:w10="urn:schemas-microsoft-com:office:word" xmlns:w="http://schemas.openxmlformats.org/wordprocessingml/2006/main" xmlns:w14="http://schemas.microsoft.com/office/word/2010/wordml" xmlns:w15="http://schemas.microsoft.com/office/word/2012/wordml" xmlns:w16se="http://schemas.microsoft.com/office/word/2015/wordml/symex" xmlns:wpg="http://schemas.microsoft.com/office/word/2010/wordprocessingGroup" xmlns:wpi="http://schemas.microsoft.com/office/word/2010/wordprocessingInk" xmlns:wne="http://schemas.microsoft.com/office/word/2006/wordml" xmlns:wps="http://schemas.microsoft.com/office/word/2010/wordprocessingShape" mc:Ignorable="w14 w15 w16se wp14">
+<w:numbering xmlns:wpc="http://schemas.microsoft.com/office/word/2010/wordprocessingCanvas" xmlns:cx="http://schemas.microsoft.com/office/drawing/2014/chartex" xmlns:cx1="http://schemas.microsoft.com/office/drawing/2015/9/8/chartex" xmlns:cx2="http://schemas.microsoft.com/office/drawing/2015/10/21/chartex" xmlns:cx3="http://schemas.microsoft.com/office/drawing/2016/5/9/chartex" xmlns:cx4="http://schemas.microsoft.com/office/drawing/2016/5/10/chartex" xmlns:cx5="http://schemas.microsoft.com/office/drawing/2016/5/11/chartex" xmlns:cx6="http://schemas.microsoft.com/office/drawing/2016/5/12/chartex" xmlns:cx7="http://schemas.microsoft.com/office/drawing/2016/5/13/chartex" xmlns:cx8="http://schemas.microsoft.com/office/drawing/2016/5/14/chartex" xmlns:mc="http://schemas.openxmlformats.org/markup-compatibility/2006" xmlns:aink="http://schemas.microsoft.com/office/drawing/2016/ink" xmlns:am3d="http://schemas.microsoft.com/office/drawing/2017/model3d" xmlns:o="urn:schemas-microsoft-com:office:office" xmlns:r="http://schemas.openxmlformats.org/officeDocument/2006/relationships" xmlns:m="http://schemas.openxmlformats.org/officeDocument/2006/math" xmlns:v="urn:schemas-microsoft-com:vml" xmlns:wp14="http://schemas.microsoft.com/office/word/2010/wordprocessingDrawing" xmlns:wp="http://schemas.openxmlformats.org/drawingml/2006/wordprocessingDrawing" xmlns:w10="urn:schemas-microsoft-com:office:word" xmlns:w="http://schemas.openxmlformats.org/wordprocessingml/2006/main" xmlns:w14="http://schemas.microsoft.com/office/word/2010/wordml" xmlns:w15="http://schemas.microsoft.com/office/word/2012/wordml" xmlns:w16cid="http://schemas.microsoft.com/office/word/2016/wordml/cid" xmlns:w16se="http://schemas.microsoft.com/office/word/2015/wordml/symex" xmlns:wpg="http://schemas.microsoft.com/office/word/2010/wordprocessingGroup" xmlns:wpi="http://schemas.microsoft.com/office/word/2010/wordprocessingInk" xmlns:wne="http://schemas.microsoft.com/office/word/2006/wordml" xmlns:wps="http://schemas.microsoft.com/office/word/2010/wordprocessingShape" mc:Ignorable="w14 w15 w16se w16cid wp14">
   <w:numPicBullet w:numPicBulletId="0">
     <w:pict>
       <v:shapetype id="_x0000_t75" coordsize="21600,21600" o:spt="75" o:preferrelative="t" path="m@4@5l@4@11@9@11@9@5xe" filled="f" stroked="f">
@@ -2304,28 +2742,28 @@
         <v:path o:extrusionok="f" gradientshapeok="t" o:connecttype="rect"/>
         <o:lock v:ext="edit" aspectratio="t"/>
       </v:shapetype>
-      <v:shape id="_x0000_i1147" type="#_x0000_t75" style="width:7.5pt;height:7.5pt" o:bullet="t">
+      <v:shape id="_x0000_i1036" type="#_x0000_t75" style="width:7.5pt;height:7.5pt" o:bullet="t">
         <v:imagedata r:id="rId1" o:title="BulletNiveau1"/>
       </v:shape>
     </w:pict>
   </w:numPicBullet>
   <w:numPicBullet w:numPicBulletId="1">
     <w:pict>
-      <v:shape id="_x0000_i1148" type="#_x0000_t75" style="width:6.75pt;height:6.75pt" o:bullet="t">
+      <v:shape id="_x0000_i1037" type="#_x0000_t75" style="width:6.75pt;height:6.75pt" o:bullet="t">
         <v:imagedata r:id="rId2" o:title="BulletNiveau2"/>
       </v:shape>
     </w:pict>
   </w:numPicBullet>
   <w:numPicBullet w:numPicBulletId="2">
     <w:pict>
-      <v:shape id="_x0000_i1149" type="#_x0000_t75" style="width:7.5pt;height:7.5pt" o:bullet="t">
+      <v:shape id="_x0000_i1038" type="#_x0000_t75" style="width:7.5pt;height:7.5pt" o:bullet="t">
         <v:imagedata r:id="rId3" o:title="BulletNiveau1"/>
       </v:shape>
     </w:pict>
   </w:numPicBullet>
   <w:numPicBullet w:numPicBulletId="3">
     <w:pict>
-      <v:shape id="_x0000_i1150" type="#_x0000_t75" style="width:6.75pt;height:6.75pt" o:bullet="t">
+      <v:shape id="_x0000_i1039" type="#_x0000_t75" style="width:6.75pt;height:6.75pt" o:bullet="t">
         <v:imagedata r:id="rId4" o:title="BulletNiveau2"/>
       </v:shape>
     </w:pict>
@@ -2645,6 +3083,118 @@
     </w:lvl>
   </w:abstractNum>
   <w:abstractNum w:abstractNumId="11" w15:restartNumberingAfterBreak="0">
+    <w:nsid w:val="082819C7"/>
+    <w:multiLevelType w:val="hybridMultilevel"/>
+    <w:tmpl w:val="8FB203AA"/>
+    <w:lvl w:ilvl="0" w:tplc="6890C64A">
+      <w:numFmt w:val="bullet"/>
+      <w:lvlText w:val=""/>
+      <w:lvlJc w:val="left"/>
+      <w:pPr>
+        <w:ind w:left="720" w:hanging="360"/>
+      </w:pPr>
+      <w:rPr>
+        <w:rFonts w:ascii="Symbol" w:eastAsiaTheme="minorHAnsi" w:hAnsi="Symbol" w:cstheme="minorBidi" w:hint="default"/>
+      </w:rPr>
+    </w:lvl>
+    <w:lvl w:ilvl="1" w:tplc="04130003" w:tentative="1">
+      <w:start w:val="1"/>
+      <w:numFmt w:val="bullet"/>
+      <w:lvlText w:val="o"/>
+      <w:lvlJc w:val="left"/>
+      <w:pPr>
+        <w:ind w:left="1440" w:hanging="360"/>
+      </w:pPr>
+      <w:rPr>
+        <w:rFonts w:ascii="Courier New" w:hAnsi="Courier New" w:cs="Courier New" w:hint="default"/>
+      </w:rPr>
+    </w:lvl>
+    <w:lvl w:ilvl="2" w:tplc="04130005" w:tentative="1">
+      <w:start w:val="1"/>
+      <w:numFmt w:val="bullet"/>
+      <w:lvlText w:val=""/>
+      <w:lvlJc w:val="left"/>
+      <w:pPr>
+        <w:ind w:left="2160" w:hanging="360"/>
+      </w:pPr>
+      <w:rPr>
+        <w:rFonts w:ascii="Wingdings" w:hAnsi="Wingdings" w:hint="default"/>
+      </w:rPr>
+    </w:lvl>
+    <w:lvl w:ilvl="3" w:tplc="04130001" w:tentative="1">
+      <w:start w:val="1"/>
+      <w:numFmt w:val="bullet"/>
+      <w:lvlText w:val=""/>
+      <w:lvlJc w:val="left"/>
+      <w:pPr>
+        <w:ind w:left="2880" w:hanging="360"/>
+      </w:pPr>
+      <w:rPr>
+        <w:rFonts w:ascii="Symbol" w:hAnsi="Symbol" w:hint="default"/>
+      </w:rPr>
+    </w:lvl>
+    <w:lvl w:ilvl="4" w:tplc="04130003" w:tentative="1">
+      <w:start w:val="1"/>
+      <w:numFmt w:val="bullet"/>
+      <w:lvlText w:val="o"/>
+      <w:lvlJc w:val="left"/>
+      <w:pPr>
+        <w:ind w:left="3600" w:hanging="360"/>
+      </w:pPr>
+      <w:rPr>
+        <w:rFonts w:ascii="Courier New" w:hAnsi="Courier New" w:cs="Courier New" w:hint="default"/>
+      </w:rPr>
+    </w:lvl>
+    <w:lvl w:ilvl="5" w:tplc="04130005" w:tentative="1">
+      <w:start w:val="1"/>
+      <w:numFmt w:val="bullet"/>
+      <w:lvlText w:val=""/>
+      <w:lvlJc w:val="left"/>
+      <w:pPr>
+        <w:ind w:left="4320" w:hanging="360"/>
+      </w:pPr>
+      <w:rPr>
+        <w:rFonts w:ascii="Wingdings" w:hAnsi="Wingdings" w:hint="default"/>
+      </w:rPr>
+    </w:lvl>
+    <w:lvl w:ilvl="6" w:tplc="04130001" w:tentative="1">
+      <w:start w:val="1"/>
+      <w:numFmt w:val="bullet"/>
+      <w:lvlText w:val=""/>
+      <w:lvlJc w:val="left"/>
+      <w:pPr>
+        <w:ind w:left="5040" w:hanging="360"/>
+      </w:pPr>
+      <w:rPr>
+        <w:rFonts w:ascii="Symbol" w:hAnsi="Symbol" w:hint="default"/>
+      </w:rPr>
+    </w:lvl>
+    <w:lvl w:ilvl="7" w:tplc="04130003" w:tentative="1">
+      <w:start w:val="1"/>
+      <w:numFmt w:val="bullet"/>
+      <w:lvlText w:val="o"/>
+      <w:lvlJc w:val="left"/>
+      <w:pPr>
+        <w:ind w:left="5760" w:hanging="360"/>
+      </w:pPr>
+      <w:rPr>
+        <w:rFonts w:ascii="Courier New" w:hAnsi="Courier New" w:cs="Courier New" w:hint="default"/>
+      </w:rPr>
+    </w:lvl>
+    <w:lvl w:ilvl="8" w:tplc="04130005" w:tentative="1">
+      <w:start w:val="1"/>
+      <w:numFmt w:val="bullet"/>
+      <w:lvlText w:val=""/>
+      <w:lvlJc w:val="left"/>
+      <w:pPr>
+        <w:ind w:left="6480" w:hanging="360"/>
+      </w:pPr>
+      <w:rPr>
+        <w:rFonts w:ascii="Wingdings" w:hAnsi="Wingdings" w:hint="default"/>
+      </w:rPr>
+    </w:lvl>
+  </w:abstractNum>
+  <w:abstractNum w:abstractNumId="12" w15:restartNumberingAfterBreak="0">
     <w:nsid w:val="12F024AE"/>
     <w:multiLevelType w:val="multilevel"/>
     <w:tmpl w:val="1F823D82"/>
@@ -2759,7 +3309,7 @@
       </w:rPr>
     </w:lvl>
   </w:abstractNum>
-  <w:abstractNum w:abstractNumId="12" w15:restartNumberingAfterBreak="0">
+  <w:abstractNum w:abstractNumId="13" w15:restartNumberingAfterBreak="0">
     <w:nsid w:val="13490CC2"/>
     <w:multiLevelType w:val="hybridMultilevel"/>
     <w:tmpl w:val="363E4D90"/>
@@ -2871,7 +3421,7 @@
       </w:rPr>
     </w:lvl>
   </w:abstractNum>
-  <w:abstractNum w:abstractNumId="13" w15:restartNumberingAfterBreak="0">
+  <w:abstractNum w:abstractNumId="14" w15:restartNumberingAfterBreak="0">
     <w:nsid w:val="13C21D00"/>
     <w:multiLevelType w:val="multilevel"/>
     <w:tmpl w:val="A320B256"/>
@@ -2994,19 +3544,19 @@
       </w:rPr>
     </w:lvl>
   </w:abstractNum>
-  <w:abstractNum w:abstractNumId="14" w15:restartNumberingAfterBreak="0">
+  <w:abstractNum w:abstractNumId="15" w15:restartNumberingAfterBreak="0">
     <w:nsid w:val="19033211"/>
     <w:multiLevelType w:val="multilevel"/>
     <w:tmpl w:val="2C668B2A"/>
     <w:numStyleLink w:val="Lijststijlvormen"/>
   </w:abstractNum>
-  <w:abstractNum w:abstractNumId="15" w15:restartNumberingAfterBreak="0">
+  <w:abstractNum w:abstractNumId="16" w15:restartNumberingAfterBreak="0">
     <w:nsid w:val="225A0ED4"/>
     <w:multiLevelType w:val="multilevel"/>
     <w:tmpl w:val="2C668B2A"/>
     <w:numStyleLink w:val="Lijststijlvormen"/>
   </w:abstractNum>
-  <w:abstractNum w:abstractNumId="16" w15:restartNumberingAfterBreak="0">
+  <w:abstractNum w:abstractNumId="17" w15:restartNumberingAfterBreak="0">
     <w:nsid w:val="26734812"/>
     <w:multiLevelType w:val="hybridMultilevel"/>
     <w:tmpl w:val="D398EACA"/>
@@ -3118,13 +3668,13 @@
       </w:rPr>
     </w:lvl>
   </w:abstractNum>
-  <w:abstractNum w:abstractNumId="17" w15:restartNumberingAfterBreak="0">
+  <w:abstractNum w:abstractNumId="18" w15:restartNumberingAfterBreak="0">
     <w:nsid w:val="2E9E1D70"/>
     <w:multiLevelType w:val="multilevel"/>
     <w:tmpl w:val="2C668B2A"/>
     <w:numStyleLink w:val="Lijststijlvormen"/>
   </w:abstractNum>
-  <w:abstractNum w:abstractNumId="18" w15:restartNumberingAfterBreak="0">
+  <w:abstractNum w:abstractNumId="19" w15:restartNumberingAfterBreak="0">
     <w:nsid w:val="308809CF"/>
     <w:multiLevelType w:val="multilevel"/>
     <w:tmpl w:val="0DB05E0A"/>
@@ -3247,7 +3797,7 @@
       </w:rPr>
     </w:lvl>
   </w:abstractNum>
-  <w:abstractNum w:abstractNumId="19" w15:restartNumberingAfterBreak="0">
+  <w:abstractNum w:abstractNumId="20" w15:restartNumberingAfterBreak="0">
     <w:nsid w:val="3140301C"/>
     <w:multiLevelType w:val="multilevel"/>
     <w:tmpl w:val="A190AADC"/>
@@ -3374,7 +3924,7 @@
       </w:rPr>
     </w:lvl>
   </w:abstractNum>
-  <w:abstractNum w:abstractNumId="20" w15:restartNumberingAfterBreak="0">
+  <w:abstractNum w:abstractNumId="21" w15:restartNumberingAfterBreak="0">
     <w:nsid w:val="315263E6"/>
     <w:multiLevelType w:val="multilevel"/>
     <w:tmpl w:val="0413001D"/>
@@ -3460,7 +4010,7 @@
       </w:pPr>
     </w:lvl>
   </w:abstractNum>
-  <w:abstractNum w:abstractNumId="21" w15:restartNumberingAfterBreak="0">
+  <w:abstractNum w:abstractNumId="22" w15:restartNumberingAfterBreak="0">
     <w:nsid w:val="36506558"/>
     <w:multiLevelType w:val="hybridMultilevel"/>
     <w:tmpl w:val="9DA8DE3C"/>
@@ -3572,7 +4122,7 @@
       </w:rPr>
     </w:lvl>
   </w:abstractNum>
-  <w:abstractNum w:abstractNumId="22" w15:restartNumberingAfterBreak="0">
+  <w:abstractNum w:abstractNumId="23" w15:restartNumberingAfterBreak="0">
     <w:nsid w:val="36981DB2"/>
     <w:multiLevelType w:val="multilevel"/>
     <w:tmpl w:val="342E38A6"/>
@@ -3696,25 +4246,25 @@
       </w:rPr>
     </w:lvl>
   </w:abstractNum>
-  <w:abstractNum w:abstractNumId="23" w15:restartNumberingAfterBreak="0">
+  <w:abstractNum w:abstractNumId="24" w15:restartNumberingAfterBreak="0">
     <w:nsid w:val="38252779"/>
     <w:multiLevelType w:val="multilevel"/>
     <w:tmpl w:val="2C668B2A"/>
     <w:numStyleLink w:val="Lijststijlvormen"/>
   </w:abstractNum>
-  <w:abstractNum w:abstractNumId="24" w15:restartNumberingAfterBreak="0">
+  <w:abstractNum w:abstractNumId="25" w15:restartNumberingAfterBreak="0">
     <w:nsid w:val="39CC14B8"/>
     <w:multiLevelType w:val="multilevel"/>
     <w:tmpl w:val="2C668B2A"/>
     <w:numStyleLink w:val="Lijststijlvormen"/>
   </w:abstractNum>
-  <w:abstractNum w:abstractNumId="25" w15:restartNumberingAfterBreak="0">
+  <w:abstractNum w:abstractNumId="26" w15:restartNumberingAfterBreak="0">
     <w:nsid w:val="3EA17030"/>
     <w:multiLevelType w:val="multilevel"/>
     <w:tmpl w:val="2C668B2A"/>
     <w:numStyleLink w:val="Lijststijlvormen"/>
   </w:abstractNum>
-  <w:abstractNum w:abstractNumId="26" w15:restartNumberingAfterBreak="0">
+  <w:abstractNum w:abstractNumId="27" w15:restartNumberingAfterBreak="0">
     <w:nsid w:val="4D65656F"/>
     <w:multiLevelType w:val="hybridMultilevel"/>
     <w:tmpl w:val="A77A5CC2"/>
@@ -3826,7 +4376,7 @@
       </w:rPr>
     </w:lvl>
   </w:abstractNum>
-  <w:abstractNum w:abstractNumId="27" w15:restartNumberingAfterBreak="0">
+  <w:abstractNum w:abstractNumId="28" w15:restartNumberingAfterBreak="0">
     <w:nsid w:val="5C487C54"/>
     <w:multiLevelType w:val="multilevel"/>
     <w:tmpl w:val="0413001D"/>
@@ -3912,7 +4462,13 @@
       </w:pPr>
     </w:lvl>
   </w:abstractNum>
-  <w:abstractNum w:abstractNumId="28" w15:restartNumberingAfterBreak="0">
+  <w:abstractNum w:abstractNumId="29" w15:restartNumberingAfterBreak="0">
+    <w:nsid w:val="72672761"/>
+    <w:multiLevelType w:val="multilevel"/>
+    <w:tmpl w:val="2C668B2A"/>
+    <w:numStyleLink w:val="Lijststijlvormen"/>
+  </w:abstractNum>
+  <w:abstractNum w:abstractNumId="30" w15:restartNumberingAfterBreak="0">
     <w:nsid w:val="78354D6C"/>
     <w:multiLevelType w:val="hybridMultilevel"/>
     <w:tmpl w:val="4E72C6E4"/>
@@ -4024,25 +4580,25 @@
       </w:rPr>
     </w:lvl>
   </w:abstractNum>
-  <w:abstractNum w:abstractNumId="29" w15:restartNumberingAfterBreak="0">
+  <w:abstractNum w:abstractNumId="31" w15:restartNumberingAfterBreak="0">
     <w:nsid w:val="7C436663"/>
     <w:multiLevelType w:val="multilevel"/>
     <w:tmpl w:val="2C668B2A"/>
     <w:numStyleLink w:val="Lijststijlvormen"/>
   </w:abstractNum>
-  <w:abstractNum w:abstractNumId="30" w15:restartNumberingAfterBreak="0">
+  <w:abstractNum w:abstractNumId="32" w15:restartNumberingAfterBreak="0">
     <w:nsid w:val="7DEF7C0E"/>
     <w:multiLevelType w:val="multilevel"/>
     <w:tmpl w:val="342E38A6"/>
     <w:numStyleLink w:val="Lijststijl1--"/>
   </w:abstractNum>
-  <w:abstractNum w:abstractNumId="31" w15:restartNumberingAfterBreak="0">
+  <w:abstractNum w:abstractNumId="33" w15:restartNumberingAfterBreak="0">
     <w:nsid w:val="7F6D3A88"/>
     <w:multiLevelType w:val="multilevel"/>
     <w:tmpl w:val="342E38A6"/>
     <w:numStyleLink w:val="Lijststijl1--"/>
   </w:abstractNum>
-  <w:abstractNum w:abstractNumId="32" w15:restartNumberingAfterBreak="0">
+  <w:abstractNum w:abstractNumId="34" w15:restartNumberingAfterBreak="0">
     <w:nsid w:val="7FAA74DA"/>
     <w:multiLevelType w:val="multilevel"/>
     <w:tmpl w:val="342E38A6"/>
@@ -4166,40 +4722,40 @@
     </w:lvl>
   </w:abstractNum>
   <w:num w:numId="1">
-    <w:abstractNumId w:val="13"/>
+    <w:abstractNumId w:val="14"/>
   </w:num>
   <w:num w:numId="2">
-    <w:abstractNumId w:val="11"/>
+    <w:abstractNumId w:val="12"/>
   </w:num>
   <w:num w:numId="3">
-    <w:abstractNumId w:val="18"/>
+    <w:abstractNumId w:val="19"/>
   </w:num>
   <w:num w:numId="4">
-    <w:abstractNumId w:val="22"/>
+    <w:abstractNumId w:val="23"/>
   </w:num>
   <w:num w:numId="5">
     <w:abstractNumId w:val="10"/>
   </w:num>
   <w:num w:numId="6">
-    <w:abstractNumId w:val="30"/>
+    <w:abstractNumId w:val="32"/>
   </w:num>
   <w:num w:numId="7">
+    <w:abstractNumId w:val="33"/>
+  </w:num>
+  <w:num w:numId="8">
+    <w:abstractNumId w:val="34"/>
+  </w:num>
+  <w:num w:numId="9">
     <w:abstractNumId w:val="31"/>
   </w:num>
-  <w:num w:numId="8">
-    <w:abstractNumId w:val="32"/>
-  </w:num>
-  <w:num w:numId="9">
-    <w:abstractNumId w:val="29"/>
-  </w:num>
   <w:num w:numId="10">
-    <w:abstractNumId w:val="24"/>
+    <w:abstractNumId w:val="25"/>
   </w:num>
   <w:num w:numId="11">
-    <w:abstractNumId w:val="27"/>
+    <w:abstractNumId w:val="28"/>
   </w:num>
   <w:num w:numId="12">
-    <w:abstractNumId w:val="20"/>
+    <w:abstractNumId w:val="21"/>
   </w:num>
   <w:num w:numId="13">
     <w:abstractNumId w:val="9"/>
@@ -4232,59 +4788,65 @@
     <w:abstractNumId w:val="0"/>
   </w:num>
   <w:num w:numId="23">
-    <w:abstractNumId w:val="22"/>
+    <w:abstractNumId w:val="23"/>
   </w:num>
   <w:num w:numId="24">
-    <w:abstractNumId w:val="13"/>
+    <w:abstractNumId w:val="14"/>
   </w:num>
   <w:num w:numId="25">
-    <w:abstractNumId w:val="11"/>
+    <w:abstractNumId w:val="12"/>
   </w:num>
   <w:num w:numId="26">
-    <w:abstractNumId w:val="18"/>
+    <w:abstractNumId w:val="19"/>
   </w:num>
   <w:num w:numId="27">
     <w:abstractNumId w:val="10"/>
   </w:num>
   <w:num w:numId="28">
-    <w:abstractNumId w:val="21"/>
+    <w:abstractNumId w:val="22"/>
   </w:num>
   <w:num w:numId="29">
-    <w:abstractNumId w:val="23"/>
+    <w:abstractNumId w:val="24"/>
   </w:num>
   <w:num w:numId="30">
-    <w:abstractNumId w:val="14"/>
+    <w:abstractNumId w:val="15"/>
   </w:num>
   <w:num w:numId="31">
+    <w:abstractNumId w:val="17"/>
+  </w:num>
+  <w:num w:numId="32">
     <w:abstractNumId w:val="16"/>
   </w:num>
-  <w:num w:numId="32">
-    <w:abstractNumId w:val="15"/>
-  </w:num>
   <w:num w:numId="33">
-    <w:abstractNumId w:val="19"/>
+    <w:abstractNumId w:val="20"/>
   </w:num>
   <w:num w:numId="34">
-    <w:abstractNumId w:val="12"/>
+    <w:abstractNumId w:val="13"/>
   </w:num>
   <w:num w:numId="35">
-    <w:abstractNumId w:val="25"/>
+    <w:abstractNumId w:val="26"/>
   </w:num>
   <w:num w:numId="36">
-    <w:abstractNumId w:val="28"/>
+    <w:abstractNumId w:val="30"/>
   </w:num>
   <w:num w:numId="37">
-    <w:abstractNumId w:val="26"/>
+    <w:abstractNumId w:val="27"/>
   </w:num>
   <w:num w:numId="38">
-    <w:abstractNumId w:val="17"/>
+    <w:abstractNumId w:val="18"/>
+  </w:num>
+  <w:num w:numId="39">
+    <w:abstractNumId w:val="11"/>
+  </w:num>
+  <w:num w:numId="40">
+    <w:abstractNumId w:val="29"/>
   </w:num>
   <w:numIdMacAtCleanup w:val="9"/>
 </w:numbering>
 </file>
 
 <file path=word/styles.xml><?xml version="1.0" encoding="utf-8"?>
-<w:styles xmlns:mc="http://schemas.openxmlformats.org/markup-compatibility/2006" xmlns:r="http://schemas.openxmlformats.org/officeDocument/2006/relationships" xmlns:w="http://schemas.openxmlformats.org/wordprocessingml/2006/main" xmlns:w14="http://schemas.microsoft.com/office/word/2010/wordml" xmlns:w15="http://schemas.microsoft.com/office/word/2012/wordml" xmlns:w16se="http://schemas.microsoft.com/office/word/2015/wordml/symex" mc:Ignorable="w14 w15 w16se">
+<w:styles xmlns:mc="http://schemas.openxmlformats.org/markup-compatibility/2006" xmlns:r="http://schemas.openxmlformats.org/officeDocument/2006/relationships" xmlns:w="http://schemas.openxmlformats.org/wordprocessingml/2006/main" xmlns:w14="http://schemas.microsoft.com/office/word/2010/wordml" xmlns:w15="http://schemas.microsoft.com/office/word/2012/wordml" xmlns:w16cid="http://schemas.microsoft.com/office/word/2016/wordml/cid" xmlns:w16se="http://schemas.microsoft.com/office/word/2015/wordml/symex" mc:Ignorable="w14 w15 w16se w16cid">
   <w:docDefaults>
     <w:rPrDefault>
       <w:rPr>
@@ -4298,7 +4860,7 @@
       </w:pPr>
     </w:pPrDefault>
   </w:docDefaults>
-  <w:latentStyles w:defLockedState="1" w:defUIPriority="99" w:defSemiHidden="0" w:defUnhideWhenUsed="0" w:defQFormat="0" w:count="374">
+  <w:latentStyles w:defLockedState="1" w:defUIPriority="99" w:defSemiHidden="0" w:defUnhideWhenUsed="0" w:defQFormat="0" w:count="375">
     <w:lsdException w:name="Normal" w:locked="0" w:uiPriority="0" w:qFormat="1"/>
     <w:lsdException w:name="heading 1" w:locked="0" w:uiPriority="9" w:qFormat="1"/>
     <w:lsdException w:name="heading 2" w:locked="0" w:semiHidden="1" w:uiPriority="9" w:unhideWhenUsed="1" w:qFormat="1"/>
@@ -4673,6 +5235,7 @@
     <w:lsdException w:name="Mention" w:locked="0" w:semiHidden="1" w:unhideWhenUsed="1"/>
     <w:lsdException w:name="Smart Hyperlink" w:locked="0" w:semiHidden="1" w:unhideWhenUsed="1"/>
     <w:lsdException w:name="Hashtag" w:locked="0" w:semiHidden="1" w:unhideWhenUsed="1"/>
+    <w:lsdException w:name="Unresolved Mention" w:locked="0" w:semiHidden="1" w:unhideWhenUsed="1"/>
   </w:latentStyles>
   <w:style w:type="paragraph" w:default="1" w:styleId="Standaard">
     <w:name w:val="Normal"/>
@@ -6752,7 +7315,7 @@
 </file>
 
 <file path=customXml/itemProps2.xml><?xml version="1.0" encoding="utf-8"?>
-<ds:datastoreItem xmlns:ds="http://schemas.openxmlformats.org/officeDocument/2006/customXml" ds:itemID="{BE11A70F-E4A4-4290-A54B-9D5897D4B697}">
+<ds:datastoreItem xmlns:ds="http://schemas.openxmlformats.org/officeDocument/2006/customXml" ds:itemID="{2B5C70CB-D32A-43FB-A472-7038166C2E4D}">
   <ds:schemaRefs>
     <ds:schemaRef ds:uri="http://schemas.openxmlformats.org/officeDocument/2006/bibliography"/>
   </ds:schemaRefs>

</xml_diff>

<commit_message>
Add item to to do list
</commit_message>
<xml_diff>
--- a/PowerSpel-PenTest/Versiebeheer.docx
+++ b/PowerSpel-PenTest/Versiebeheer.docx
@@ -24,8 +24,6 @@
       <w:r>
         <w:t>C:\Users\</w:t>
       </w:r>
-      <w:bookmarkStart w:id="0" w:name="_GoBack"/>
-      <w:bookmarkEnd w:id="0"/>
       <w:r>
         <w:t>%USERNAME%</w:t>
       </w:r>
@@ -112,6 +110,40 @@
         <w:t>Baliedame2 aangemaakt</w:t>
       </w:r>
     </w:p>
+    <w:p>
+      <w:pPr>
+        <w:pStyle w:val="Lijstalinea"/>
+        <w:numPr>
+          <w:ilvl w:val="0"/>
+          <w:numId w:val="40"/>
+        </w:numPr>
+        <w:rPr>
+          <w:color w:val="FF0000"/>
+        </w:rPr>
+      </w:pPr>
+      <w:bookmarkStart w:id="0" w:name="_GoBack"/>
+      <w:r>
+        <w:rPr>
+          <w:color w:val="FF0000"/>
+        </w:rPr>
+        <w:t xml:space="preserve">Scoreberekening herzien (prestaties geven punten, nu </w:t>
+      </w:r>
+      <w:proofErr w:type="spellStart"/>
+      <w:r>
+        <w:rPr>
+          <w:color w:val="FF0000"/>
+        </w:rPr>
+        <w:t>iig</w:t>
+      </w:r>
+      <w:proofErr w:type="spellEnd"/>
+      <w:r>
+        <w:rPr>
+          <w:color w:val="FF0000"/>
+        </w:rPr>
+        <w:t xml:space="preserve"> 3270 mogelijk)</w:t>
+      </w:r>
+    </w:p>
+    <w:bookmarkEnd w:id="0"/>
     <w:p>
       <w:pPr>
         <w:pStyle w:val="Kop1"/>
@@ -1964,27 +1996,14 @@
                           <w:r>
                             <w:instrText xml:space="preserve"> = </w:instrText>
                           </w:r>
-                          <w:r>
-                            <w:fldChar w:fldCharType="begin"/>
-                          </w:r>
-                          <w:r>
-                            <w:instrText>NUMPAGES  \* Arabic  \* MERGEFORMAT</w:instrText>
-                          </w:r>
-                          <w:r>
-                            <w:fldChar w:fldCharType="separate"/>
-                          </w:r>
-                          <w:r>
-                            <w:rPr>
-                              <w:noProof/>
-                            </w:rPr>
-                            <w:instrText>3</w:instrText>
-                          </w:r>
-                          <w:r>
-                            <w:rPr>
-                              <w:noProof/>
-                            </w:rPr>
-                            <w:fldChar w:fldCharType="end"/>
-                          </w:r>
+                          <w:fldSimple w:instr="NUMPAGES  \* Arabic  \* MERGEFORMAT">
+                            <w:r>
+                              <w:rPr>
+                                <w:noProof/>
+                              </w:rPr>
+                              <w:instrText>3</w:instrText>
+                            </w:r>
+                          </w:fldSimple>
                           <w:r>
                             <w:instrText>+</w:instrText>
                           </w:r>
@@ -2082,27 +2101,14 @@
                     <w:r>
                       <w:instrText xml:space="preserve"> = </w:instrText>
                     </w:r>
-                    <w:r>
-                      <w:fldChar w:fldCharType="begin"/>
-                    </w:r>
-                    <w:r>
-                      <w:instrText>NUMPAGES  \* Arabic  \* MERGEFORMAT</w:instrText>
-                    </w:r>
-                    <w:r>
-                      <w:fldChar w:fldCharType="separate"/>
-                    </w:r>
-                    <w:r>
-                      <w:rPr>
-                        <w:noProof/>
-                      </w:rPr>
-                      <w:instrText>3</w:instrText>
-                    </w:r>
-                    <w:r>
-                      <w:rPr>
-                        <w:noProof/>
-                      </w:rPr>
-                      <w:fldChar w:fldCharType="end"/>
-                    </w:r>
+                    <w:fldSimple w:instr="NUMPAGES  \* Arabic  \* MERGEFORMAT">
+                      <w:r>
+                        <w:rPr>
+                          <w:noProof/>
+                        </w:rPr>
+                        <w:instrText>3</w:instrText>
+                      </w:r>
+                    </w:fldSimple>
                     <w:r>
                       <w:instrText>+</w:instrText>
                     </w:r>
@@ -2356,27 +2362,14 @@
                           <w:r>
                             <w:instrText xml:space="preserve"> = </w:instrText>
                           </w:r>
-                          <w:r>
-                            <w:fldChar w:fldCharType="begin"/>
-                          </w:r>
-                          <w:r>
-                            <w:instrText>NUMPAGES  \* Arabic  \* MERGEFORMAT</w:instrText>
-                          </w:r>
-                          <w:r>
-                            <w:fldChar w:fldCharType="separate"/>
-                          </w:r>
-                          <w:r>
-                            <w:rPr>
-                              <w:noProof/>
-                            </w:rPr>
-                            <w:instrText>3</w:instrText>
-                          </w:r>
-                          <w:r>
-                            <w:rPr>
-                              <w:noProof/>
-                            </w:rPr>
-                            <w:fldChar w:fldCharType="end"/>
-                          </w:r>
+                          <w:fldSimple w:instr="NUMPAGES  \* Arabic  \* MERGEFORMAT">
+                            <w:r>
+                              <w:rPr>
+                                <w:noProof/>
+                              </w:rPr>
+                              <w:instrText>3</w:instrText>
+                            </w:r>
+                          </w:fldSimple>
                           <w:r>
                             <w:instrText>+</w:instrText>
                           </w:r>
@@ -2474,27 +2467,14 @@
                     <w:r>
                       <w:instrText xml:space="preserve"> = </w:instrText>
                     </w:r>
-                    <w:r>
-                      <w:fldChar w:fldCharType="begin"/>
-                    </w:r>
-                    <w:r>
-                      <w:instrText>NUMPAGES  \* Arabic  \* MERGEFORMAT</w:instrText>
-                    </w:r>
-                    <w:r>
-                      <w:fldChar w:fldCharType="separate"/>
-                    </w:r>
-                    <w:r>
-                      <w:rPr>
-                        <w:noProof/>
-                      </w:rPr>
-                      <w:instrText>3</w:instrText>
-                    </w:r>
-                    <w:r>
-                      <w:rPr>
-                        <w:noProof/>
-                      </w:rPr>
-                      <w:fldChar w:fldCharType="end"/>
-                    </w:r>
+                    <w:fldSimple w:instr="NUMPAGES  \* Arabic  \* MERGEFORMAT">
+                      <w:r>
+                        <w:rPr>
+                          <w:noProof/>
+                        </w:rPr>
+                        <w:instrText>3</w:instrText>
+                      </w:r>
+                    </w:fldSimple>
                     <w:r>
                       <w:instrText>+</w:instrText>
                     </w:r>
@@ -2742,28 +2722,28 @@
         <v:path o:extrusionok="f" gradientshapeok="t" o:connecttype="rect"/>
         <o:lock v:ext="edit" aspectratio="t"/>
       </v:shapetype>
-      <v:shape id="_x0000_i1036" type="#_x0000_t75" style="width:7.5pt;height:7.5pt" o:bullet="t">
+      <v:shape id="_x0000_i1032" type="#_x0000_t75" style="width:7.5pt;height:7.5pt" o:bullet="t">
         <v:imagedata r:id="rId1" o:title="BulletNiveau1"/>
       </v:shape>
     </w:pict>
   </w:numPicBullet>
   <w:numPicBullet w:numPicBulletId="1">
     <w:pict>
-      <v:shape id="_x0000_i1037" type="#_x0000_t75" style="width:6.75pt;height:6.75pt" o:bullet="t">
+      <v:shape id="_x0000_i1033" type="#_x0000_t75" style="width:6.75pt;height:6.75pt" o:bullet="t">
         <v:imagedata r:id="rId2" o:title="BulletNiveau2"/>
       </v:shape>
     </w:pict>
   </w:numPicBullet>
   <w:numPicBullet w:numPicBulletId="2">
     <w:pict>
-      <v:shape id="_x0000_i1038" type="#_x0000_t75" style="width:7.5pt;height:7.5pt" o:bullet="t">
+      <v:shape id="_x0000_i1034" type="#_x0000_t75" style="width:7.5pt;height:7.5pt" o:bullet="t">
         <v:imagedata r:id="rId3" o:title="BulletNiveau1"/>
       </v:shape>
     </w:pict>
   </w:numPicBullet>
   <w:numPicBullet w:numPicBulletId="3">
     <w:pict>
-      <v:shape id="_x0000_i1039" type="#_x0000_t75" style="width:6.75pt;height:6.75pt" o:bullet="t">
+      <v:shape id="_x0000_i1035" type="#_x0000_t75" style="width:6.75pt;height:6.75pt" o:bullet="t">
         <v:imagedata r:id="rId4" o:title="BulletNiveau2"/>
       </v:shape>
     </w:pict>
@@ -7315,7 +7295,7 @@
 </file>
 
 <file path=customXml/itemProps2.xml><?xml version="1.0" encoding="utf-8"?>
-<ds:datastoreItem xmlns:ds="http://schemas.openxmlformats.org/officeDocument/2006/customXml" ds:itemID="{2B5C70CB-D32A-43FB-A472-7038166C2E4D}">
+<ds:datastoreItem xmlns:ds="http://schemas.openxmlformats.org/officeDocument/2006/customXml" ds:itemID="{7740542C-B917-4081-972F-E7A4B7BFFDE2}">
   <ds:schemaRefs>
     <ds:schemaRef ds:uri="http://schemas.openxmlformats.org/officeDocument/2006/bibliography"/>
   </ds:schemaRefs>

</xml_diff>